<commit_message>
Modified VPC Task-1 file
</commit_message>
<xml_diff>
--- a/VPC Task-1.docx
+++ b/VPC Task-1.docx
@@ -203,6 +203,7 @@
       <w:r>
         <w:rPr>
           <w:rFonts w:eastAsia="Times New Roman" w:cstheme="minorHAnsi"/>
+          <w:noProof/>
           <w:color w:val="1D1C1D"/>
           <w:kern w:val="0"/>
           <w:sz w:val="28"/>
@@ -226,7 +227,7 @@
                     <pic:cNvPicPr/>
                   </pic:nvPicPr>
                   <pic:blipFill>
-                    <a:blip r:embed="rId5"/>
+                    <a:blip r:embed="rId6"/>
                     <a:stretch>
                       <a:fillRect/>
                     </a:stretch>
@@ -266,6 +267,7 @@
       <w:r>
         <w:rPr>
           <w:rFonts w:eastAsia="Times New Roman" w:cstheme="minorHAnsi"/>
+          <w:noProof/>
           <w:color w:val="1D1C1D"/>
           <w:kern w:val="0"/>
           <w:sz w:val="28"/>
@@ -289,7 +291,7 @@
                     <pic:cNvPicPr/>
                   </pic:nvPicPr>
                   <pic:blipFill>
-                    <a:blip r:embed="rId6"/>
+                    <a:blip r:embed="rId7"/>
                     <a:stretch>
                       <a:fillRect/>
                     </a:stretch>
@@ -385,6 +387,7 @@
       </w:pPr>
       <w:r>
         <w:rPr>
+          <w:noProof/>
           <w:sz w:val="28"/>
           <w:szCs w:val="28"/>
         </w:rPr>
@@ -404,7 +407,7 @@
                     <pic:cNvPicPr/>
                   </pic:nvPicPr>
                   <pic:blipFill>
-                    <a:blip r:embed="rId7"/>
+                    <a:blip r:embed="rId8"/>
                     <a:stretch>
                       <a:fillRect/>
                     </a:stretch>
@@ -442,6 +445,7 @@
       </w:pPr>
       <w:r>
         <w:rPr>
+          <w:noProof/>
           <w:sz w:val="28"/>
           <w:szCs w:val="28"/>
         </w:rPr>
@@ -462,7 +466,7 @@
                     <pic:cNvPicPr/>
                   </pic:nvPicPr>
                   <pic:blipFill>
-                    <a:blip r:embed="rId8"/>
+                    <a:blip r:embed="rId9"/>
                     <a:stretch>
                       <a:fillRect/>
                     </a:stretch>
@@ -492,6 +496,7 @@
       </w:pPr>
       <w:r>
         <w:rPr>
+          <w:noProof/>
           <w:sz w:val="28"/>
           <w:szCs w:val="28"/>
         </w:rPr>
@@ -511,7 +516,7 @@
                     <pic:cNvPicPr/>
                   </pic:nvPicPr>
                   <pic:blipFill>
-                    <a:blip r:embed="rId9"/>
+                    <a:blip r:embed="rId10"/>
                     <a:stretch>
                       <a:fillRect/>
                     </a:stretch>
@@ -539,39 +544,1448 @@
           <w:szCs w:val="28"/>
         </w:rPr>
       </w:pPr>
-      <w:r>
-        <w:rPr>
-          <w:sz w:val="28"/>
-          <w:szCs w:val="28"/>
-        </w:rPr>
-        <w:t xml:space="preserve">Step 3: </w:t>
-      </w:r>
-      <w:r>
-        <w:rPr>
-          <w:sz w:val="28"/>
-          <w:szCs w:val="28"/>
-        </w:rPr>
-        <w:t xml:space="preserve">Select Internet gateways </w:t>
-      </w:r>
-      <w:r>
-        <w:rPr>
-          <w:sz w:val="28"/>
-          <w:szCs w:val="28"/>
+    </w:p>
+    <w:p>
+      <w:pPr>
+        <w:pStyle w:val="ListParagraph"/>
+        <w:numPr>
+          <w:ilvl w:val="0"/>
+          <w:numId w:val="2"/>
+        </w:numPr>
+        <w:shd w:val="clear" w:color="auto" w:fill="F8F8F8"/>
+        <w:spacing w:before="100" w:beforeAutospacing="1" w:after="0" w:line="240" w:lineRule="auto"/>
+        <w:ind w:left="0" w:hanging="284"/>
+        <w:rPr>
+          <w:rFonts w:eastAsia="Times New Roman" w:cstheme="minorHAnsi"/>
+          <w:color w:val="1D1C1D"/>
+          <w:kern w:val="0"/>
+          <w:sz w:val="36"/>
+          <w:szCs w:val="36"/>
+          <w:lang w:eastAsia="en-IN" w:bidi="ta-IN"/>
+          <w14:ligatures w14:val="none"/>
+        </w:rPr>
+      </w:pPr>
+      <w:r>
+        <w:rPr>
+          <w:rFonts w:eastAsia="Times New Roman" w:cstheme="minorHAnsi"/>
+          <w:color w:val="1D1C1D"/>
+          <w:kern w:val="0"/>
+          <w:sz w:val="36"/>
+          <w:szCs w:val="36"/>
+          <w:lang w:eastAsia="en-IN" w:bidi="ta-IN"/>
+          <w14:ligatures w14:val="none"/>
+        </w:rPr>
+        <w:t>Enable DNS Hostname in VPC.</w:t>
+      </w:r>
+    </w:p>
+    <w:p>
+      <w:pPr>
+        <w:pStyle w:val="ListParagraph"/>
+        <w:shd w:val="clear" w:color="auto" w:fill="F8F8F8"/>
+        <w:spacing w:before="100" w:beforeAutospacing="1" w:after="0" w:line="240" w:lineRule="auto"/>
+        <w:ind w:left="0"/>
+        <w:rPr>
+          <w:rFonts w:eastAsia="Times New Roman" w:cstheme="minorHAnsi"/>
+          <w:color w:val="1D1C1D"/>
+          <w:kern w:val="0"/>
+          <w:sz w:val="28"/>
+          <w:szCs w:val="28"/>
+          <w:lang w:eastAsia="en-IN" w:bidi="ta-IN"/>
+          <w14:ligatures w14:val="none"/>
+        </w:rPr>
+      </w:pPr>
+      <w:r>
+        <w:rPr>
+          <w:rFonts w:eastAsia="Times New Roman" w:cstheme="minorHAnsi"/>
+          <w:color w:val="1D1C1D"/>
+          <w:kern w:val="0"/>
+          <w:sz w:val="28"/>
+          <w:szCs w:val="28"/>
+          <w:lang w:eastAsia="en-IN" w:bidi="ta-IN"/>
+          <w14:ligatures w14:val="none"/>
+        </w:rPr>
+        <w:t xml:space="preserve">Step 1: Login to Aws console select </w:t>
+      </w:r>
+      <w:r>
+        <w:rPr>
+          <w:rFonts w:eastAsia="Times New Roman" w:cstheme="minorHAnsi"/>
+          <w:color w:val="1D1C1D"/>
+          <w:kern w:val="0"/>
+          <w:sz w:val="28"/>
+          <w:szCs w:val="28"/>
+          <w:lang w:eastAsia="en-IN" w:bidi="ta-IN"/>
+          <w14:ligatures w14:val="none"/>
+        </w:rPr>
+        <w:t xml:space="preserve">VPC </w:t>
+      </w:r>
+      <w:r>
+        <w:rPr>
+          <w:rFonts w:eastAsia="Times New Roman" w:cstheme="minorHAnsi"/>
+          <w:color w:val="1D1C1D"/>
+          <w:kern w:val="0"/>
+          <w:sz w:val="28"/>
+          <w:szCs w:val="28"/>
+          <w:lang w:eastAsia="en-IN" w:bidi="ta-IN"/>
+          <w14:ligatures w14:val="none"/>
         </w:rPr>
         <w:sym w:font="Wingdings" w:char="F0E0"/>
       </w:r>
       <w:r>
         <w:rPr>
+          <w:rFonts w:eastAsia="Times New Roman" w:cstheme="minorHAnsi"/>
+          <w:color w:val="1D1C1D"/>
+          <w:kern w:val="0"/>
+          <w:sz w:val="28"/>
+          <w:szCs w:val="28"/>
+          <w:lang w:eastAsia="en-IN" w:bidi="ta-IN"/>
+          <w14:ligatures w14:val="none"/>
+        </w:rPr>
+        <w:t xml:space="preserve"> your VPC </w:t>
+      </w:r>
+      <w:r>
+        <w:rPr>
+          <w:rFonts w:eastAsia="Times New Roman" w:cstheme="minorHAnsi"/>
+          <w:color w:val="1D1C1D"/>
+          <w:kern w:val="0"/>
+          <w:sz w:val="28"/>
+          <w:szCs w:val="28"/>
+          <w:lang w:eastAsia="en-IN" w:bidi="ta-IN"/>
+          <w14:ligatures w14:val="none"/>
+        </w:rPr>
+        <w:sym w:font="Wingdings" w:char="F0E0"/>
+      </w:r>
+      <w:r>
+        <w:rPr>
+          <w:rFonts w:eastAsia="Times New Roman" w:cstheme="minorHAnsi"/>
+          <w:color w:val="1D1C1D"/>
+          <w:kern w:val="0"/>
+          <w:sz w:val="28"/>
+          <w:szCs w:val="28"/>
+          <w:lang w:eastAsia="en-IN" w:bidi="ta-IN"/>
+          <w14:ligatures w14:val="none"/>
+        </w:rPr>
+        <w:t xml:space="preserve"> Actions </w:t>
+      </w:r>
+      <w:r>
+        <w:rPr>
+          <w:rFonts w:eastAsia="Times New Roman" w:cstheme="minorHAnsi"/>
+          <w:color w:val="1D1C1D"/>
+          <w:kern w:val="0"/>
+          <w:sz w:val="28"/>
+          <w:szCs w:val="28"/>
+          <w:lang w:eastAsia="en-IN" w:bidi="ta-IN"/>
+          <w14:ligatures w14:val="none"/>
+        </w:rPr>
+        <w:sym w:font="Wingdings" w:char="F0E0"/>
+      </w:r>
+      <w:r>
+        <w:rPr>
+          <w:rFonts w:eastAsia="Times New Roman" w:cstheme="minorHAnsi"/>
+          <w:color w:val="1D1C1D"/>
+          <w:kern w:val="0"/>
+          <w:sz w:val="28"/>
+          <w:szCs w:val="28"/>
+          <w:lang w:eastAsia="en-IN" w:bidi="ta-IN"/>
+          <w14:ligatures w14:val="none"/>
+        </w:rPr>
+        <w:t xml:space="preserve"> Edit VPC settings.</w:t>
+      </w:r>
+    </w:p>
+    <w:p>
+      <w:pPr>
+        <w:pStyle w:val="ListParagraph"/>
+        <w:shd w:val="clear" w:color="auto" w:fill="F8F8F8"/>
+        <w:spacing w:before="100" w:beforeAutospacing="1" w:after="0" w:line="240" w:lineRule="auto"/>
+        <w:ind w:left="0"/>
+        <w:rPr>
+          <w:rFonts w:eastAsia="Times New Roman" w:cstheme="minorHAnsi"/>
+          <w:color w:val="1D1C1D"/>
+          <w:kern w:val="0"/>
+          <w:sz w:val="28"/>
+          <w:szCs w:val="28"/>
+          <w:lang w:eastAsia="en-IN" w:bidi="ta-IN"/>
+          <w14:ligatures w14:val="none"/>
+        </w:rPr>
+      </w:pPr>
+      <w:r>
+        <w:rPr>
+          <w:rFonts w:eastAsia="Times New Roman" w:cstheme="minorHAnsi"/>
+          <w:noProof/>
+          <w:color w:val="1D1C1D"/>
+          <w:kern w:val="0"/>
+          <w:sz w:val="28"/>
+          <w:szCs w:val="28"/>
+          <w:lang w:eastAsia="en-IN" w:bidi="ta-IN"/>
+          <w14:ligatures w14:val="none"/>
+        </w:rPr>
+        <w:drawing>
+          <wp:inline distT="0" distB="0" distL="0" distR="0" wp14:anchorId="383EE282" wp14:editId="4C1B8028">
+            <wp:extent cx="6840855" cy="1623695"/>
+            <wp:effectExtent l="0" t="0" r="0" b="0"/>
+            <wp:docPr id="1933736001" name="Picture 1"/>
+            <wp:cNvGraphicFramePr>
+              <a:graphicFrameLocks xmlns:a="http://schemas.openxmlformats.org/drawingml/2006/main" noChangeAspect="1"/>
+            </wp:cNvGraphicFramePr>
+            <a:graphic xmlns:a="http://schemas.openxmlformats.org/drawingml/2006/main">
+              <a:graphicData uri="http://schemas.openxmlformats.org/drawingml/2006/picture">
+                <pic:pic xmlns:pic="http://schemas.openxmlformats.org/drawingml/2006/picture">
+                  <pic:nvPicPr>
+                    <pic:cNvPr id="1933736001" name=""/>
+                    <pic:cNvPicPr/>
+                  </pic:nvPicPr>
+                  <pic:blipFill>
+                    <a:blip r:embed="rId11"/>
+                    <a:stretch>
+                      <a:fillRect/>
+                    </a:stretch>
+                  </pic:blipFill>
+                  <pic:spPr>
+                    <a:xfrm>
+                      <a:off x="0" y="0"/>
+                      <a:ext cx="6840855" cy="1623695"/>
+                    </a:xfrm>
+                    <a:prstGeom prst="rect">
+                      <a:avLst/>
+                    </a:prstGeom>
+                  </pic:spPr>
+                </pic:pic>
+              </a:graphicData>
+            </a:graphic>
+          </wp:inline>
+        </w:drawing>
+      </w:r>
+    </w:p>
+    <w:p>
+      <w:pPr>
+        <w:pStyle w:val="ListParagraph"/>
+        <w:shd w:val="clear" w:color="auto" w:fill="F8F8F8"/>
+        <w:spacing w:before="100" w:beforeAutospacing="1" w:after="0" w:line="240" w:lineRule="auto"/>
+        <w:ind w:left="0"/>
+        <w:rPr>
+          <w:rFonts w:eastAsia="Times New Roman" w:cstheme="minorHAnsi"/>
+          <w:color w:val="1D1C1D"/>
+          <w:kern w:val="0"/>
+          <w:sz w:val="28"/>
+          <w:szCs w:val="28"/>
+          <w:lang w:eastAsia="en-IN" w:bidi="ta-IN"/>
+          <w14:ligatures w14:val="none"/>
+        </w:rPr>
+      </w:pPr>
+      <w:r>
+        <w:rPr>
+          <w:rFonts w:eastAsia="Times New Roman" w:cstheme="minorHAnsi"/>
+          <w:color w:val="1D1C1D"/>
+          <w:kern w:val="0"/>
+          <w:sz w:val="28"/>
+          <w:szCs w:val="28"/>
+          <w:lang w:eastAsia="en-IN" w:bidi="ta-IN"/>
+          <w14:ligatures w14:val="none"/>
+        </w:rPr>
+        <w:t>Step 2: Select Enabl</w:t>
+      </w:r>
+      <w:r>
+        <w:rPr>
+          <w:rFonts w:eastAsia="Times New Roman" w:cstheme="minorHAnsi"/>
+          <w:color w:val="1D1C1D"/>
+          <w:kern w:val="0"/>
+          <w:sz w:val="28"/>
+          <w:szCs w:val="28"/>
+          <w:lang w:eastAsia="en-IN" w:bidi="ta-IN"/>
+          <w14:ligatures w14:val="none"/>
+        </w:rPr>
+        <w:t xml:space="preserve">e DNS hostnames under DNS settings and save. </w:t>
+      </w:r>
+    </w:p>
+    <w:p>
+      <w:pPr>
+        <w:pStyle w:val="ListParagraph"/>
+        <w:shd w:val="clear" w:color="auto" w:fill="F8F8F8"/>
+        <w:spacing w:after="0" w:line="240" w:lineRule="auto"/>
+        <w:ind w:left="0"/>
+        <w:rPr>
+          <w:rFonts w:eastAsia="Times New Roman" w:cstheme="minorHAnsi"/>
+          <w:color w:val="1D1C1D"/>
+          <w:kern w:val="0"/>
+          <w:sz w:val="28"/>
+          <w:szCs w:val="28"/>
+          <w:lang w:eastAsia="en-IN" w:bidi="ta-IN"/>
+          <w14:ligatures w14:val="none"/>
+        </w:rPr>
+      </w:pPr>
+      <w:r>
+        <w:rPr>
+          <w:rFonts w:eastAsia="Times New Roman" w:cstheme="minorHAnsi"/>
+          <w:noProof/>
+          <w:color w:val="1D1C1D"/>
+          <w:kern w:val="0"/>
+          <w:sz w:val="28"/>
+          <w:szCs w:val="28"/>
+          <w:lang w:eastAsia="en-IN" w:bidi="ta-IN"/>
+          <w14:ligatures w14:val="none"/>
+        </w:rPr>
+        <w:drawing>
+          <wp:inline distT="0" distB="0" distL="0" distR="0" wp14:anchorId="197BFE7F" wp14:editId="7FF314A6">
+            <wp:extent cx="6840855" cy="2865120"/>
+            <wp:effectExtent l="0" t="0" r="0" b="0"/>
+            <wp:docPr id="625381221" name="Picture 1"/>
+            <wp:cNvGraphicFramePr>
+              <a:graphicFrameLocks xmlns:a="http://schemas.openxmlformats.org/drawingml/2006/main" noChangeAspect="1"/>
+            </wp:cNvGraphicFramePr>
+            <a:graphic xmlns:a="http://schemas.openxmlformats.org/drawingml/2006/main">
+              <a:graphicData uri="http://schemas.openxmlformats.org/drawingml/2006/picture">
+                <pic:pic xmlns:pic="http://schemas.openxmlformats.org/drawingml/2006/picture">
+                  <pic:nvPicPr>
+                    <pic:cNvPr id="625381221" name=""/>
+                    <pic:cNvPicPr/>
+                  </pic:nvPicPr>
+                  <pic:blipFill>
+                    <a:blip r:embed="rId12"/>
+                    <a:stretch>
+                      <a:fillRect/>
+                    </a:stretch>
+                  </pic:blipFill>
+                  <pic:spPr>
+                    <a:xfrm>
+                      <a:off x="0" y="0"/>
+                      <a:ext cx="6840855" cy="2865120"/>
+                    </a:xfrm>
+                    <a:prstGeom prst="rect">
+                      <a:avLst/>
+                    </a:prstGeom>
+                  </pic:spPr>
+                </pic:pic>
+              </a:graphicData>
+            </a:graphic>
+          </wp:inline>
+        </w:drawing>
+      </w:r>
+    </w:p>
+    <w:p>
+      <w:pPr>
+        <w:rPr>
+          <w:sz w:val="28"/>
+          <w:szCs w:val="28"/>
+        </w:rPr>
+      </w:pPr>
+    </w:p>
+    <w:p>
+      <w:pPr>
+        <w:pStyle w:val="ListParagraph"/>
+        <w:numPr>
+          <w:ilvl w:val="0"/>
+          <w:numId w:val="2"/>
+        </w:numPr>
+        <w:spacing w:after="0"/>
+        <w:ind w:left="0"/>
+        <w:rPr>
+          <w:rFonts w:cstheme="minorHAnsi"/>
+          <w:sz w:val="36"/>
+          <w:szCs w:val="36"/>
+        </w:rPr>
+      </w:pPr>
+      <w:r>
+        <w:rPr>
+          <w:rFonts w:cstheme="minorHAnsi"/>
+          <w:color w:val="1D1C1D"/>
+          <w:sz w:val="36"/>
+          <w:szCs w:val="36"/>
+          <w:shd w:val="clear" w:color="auto" w:fill="F8F8F8"/>
+        </w:rPr>
+        <w:lastRenderedPageBreak/>
+        <w:t>Enable Auto Assign Public IP in 2 public subnets.</w:t>
+      </w:r>
+    </w:p>
+    <w:p>
+      <w:pPr>
+        <w:pStyle w:val="ListParagraph"/>
+        <w:spacing w:after="0"/>
+        <w:ind w:left="0"/>
+        <w:rPr>
+          <w:rFonts w:cstheme="minorHAnsi"/>
+          <w:color w:val="1D1C1D"/>
+          <w:sz w:val="28"/>
+          <w:szCs w:val="28"/>
+          <w:shd w:val="clear" w:color="auto" w:fill="F8F8F8"/>
+        </w:rPr>
+      </w:pPr>
+      <w:r>
+        <w:rPr>
+          <w:rFonts w:cstheme="minorHAnsi"/>
+          <w:color w:val="1D1C1D"/>
+          <w:sz w:val="28"/>
+          <w:szCs w:val="28"/>
+          <w:shd w:val="clear" w:color="auto" w:fill="F8F8F8"/>
+        </w:rPr>
+        <w:t xml:space="preserve">Step 1: Login to AWS console select VPC </w:t>
+      </w:r>
+      <w:r>
+        <w:rPr>
+          <w:rFonts w:cstheme="minorHAnsi"/>
+          <w:color w:val="1D1C1D"/>
+          <w:sz w:val="28"/>
+          <w:szCs w:val="28"/>
+          <w:shd w:val="clear" w:color="auto" w:fill="F8F8F8"/>
+        </w:rPr>
+        <w:sym w:font="Wingdings" w:char="F0E0"/>
+      </w:r>
+      <w:r>
+        <w:rPr>
+          <w:rFonts w:cstheme="minorHAnsi"/>
+          <w:color w:val="1D1C1D"/>
+          <w:sz w:val="28"/>
+          <w:szCs w:val="28"/>
+          <w:shd w:val="clear" w:color="auto" w:fill="F8F8F8"/>
+        </w:rPr>
+        <w:t xml:space="preserve"> subnets </w:t>
+      </w:r>
+      <w:r>
+        <w:rPr>
+          <w:rFonts w:cstheme="minorHAnsi"/>
+          <w:color w:val="1D1C1D"/>
+          <w:sz w:val="28"/>
+          <w:szCs w:val="28"/>
+          <w:shd w:val="clear" w:color="auto" w:fill="F8F8F8"/>
+        </w:rPr>
+        <w:sym w:font="Wingdings" w:char="F0E0"/>
+      </w:r>
+      <w:r>
+        <w:rPr>
+          <w:rFonts w:cstheme="minorHAnsi"/>
+          <w:color w:val="1D1C1D"/>
+          <w:sz w:val="28"/>
+          <w:szCs w:val="28"/>
+          <w:shd w:val="clear" w:color="auto" w:fill="F8F8F8"/>
+        </w:rPr>
+        <w:t xml:space="preserve"> Actions </w:t>
+      </w:r>
+      <w:r>
+        <w:rPr>
+          <w:rFonts w:cstheme="minorHAnsi"/>
+          <w:color w:val="1D1C1D"/>
+          <w:sz w:val="28"/>
+          <w:szCs w:val="28"/>
+          <w:shd w:val="clear" w:color="auto" w:fill="F8F8F8"/>
+        </w:rPr>
+        <w:sym w:font="Wingdings" w:char="F0E0"/>
+      </w:r>
+      <w:r>
+        <w:rPr>
+          <w:rFonts w:cstheme="minorHAnsi"/>
+          <w:color w:val="1D1C1D"/>
+          <w:sz w:val="28"/>
+          <w:szCs w:val="28"/>
+          <w:shd w:val="clear" w:color="auto" w:fill="F8F8F8"/>
+        </w:rPr>
+        <w:t xml:space="preserve"> Edit subnet settings</w:t>
+      </w:r>
+    </w:p>
+    <w:p>
+      <w:pPr>
+        <w:pStyle w:val="ListParagraph"/>
+        <w:spacing w:after="0"/>
+        <w:ind w:left="0"/>
+        <w:rPr>
+          <w:rFonts w:cstheme="minorHAnsi"/>
+          <w:sz w:val="28"/>
+          <w:szCs w:val="28"/>
+        </w:rPr>
+      </w:pPr>
+      <w:r>
+        <w:rPr>
+          <w:rFonts w:cstheme="minorHAnsi"/>
+          <w:noProof/>
+          <w:sz w:val="28"/>
+          <w:szCs w:val="28"/>
+        </w:rPr>
+        <w:drawing>
+          <wp:inline distT="0" distB="0" distL="0" distR="0" wp14:anchorId="6835A7A0" wp14:editId="652EFC1F">
+            <wp:extent cx="6840855" cy="1505585"/>
+            <wp:effectExtent l="0" t="0" r="0" b="0"/>
+            <wp:docPr id="144054181" name="Picture 1"/>
+            <wp:cNvGraphicFramePr>
+              <a:graphicFrameLocks xmlns:a="http://schemas.openxmlformats.org/drawingml/2006/main" noChangeAspect="1"/>
+            </wp:cNvGraphicFramePr>
+            <a:graphic xmlns:a="http://schemas.openxmlformats.org/drawingml/2006/main">
+              <a:graphicData uri="http://schemas.openxmlformats.org/drawingml/2006/picture">
+                <pic:pic xmlns:pic="http://schemas.openxmlformats.org/drawingml/2006/picture">
+                  <pic:nvPicPr>
+                    <pic:cNvPr id="144054181" name=""/>
+                    <pic:cNvPicPr/>
+                  </pic:nvPicPr>
+                  <pic:blipFill>
+                    <a:blip r:embed="rId13"/>
+                    <a:stretch>
+                      <a:fillRect/>
+                    </a:stretch>
+                  </pic:blipFill>
+                  <pic:spPr>
+                    <a:xfrm>
+                      <a:off x="0" y="0"/>
+                      <a:ext cx="6840855" cy="1505585"/>
+                    </a:xfrm>
+                    <a:prstGeom prst="rect">
+                      <a:avLst/>
+                    </a:prstGeom>
+                  </pic:spPr>
+                </pic:pic>
+              </a:graphicData>
+            </a:graphic>
+          </wp:inline>
+        </w:drawing>
+      </w:r>
+    </w:p>
+    <w:p>
+      <w:pPr>
+        <w:pStyle w:val="ListParagraph"/>
+        <w:spacing w:after="0"/>
+        <w:ind w:left="0"/>
+        <w:rPr>
+          <w:rFonts w:cstheme="minorHAnsi"/>
+          <w:sz w:val="28"/>
+          <w:szCs w:val="28"/>
+        </w:rPr>
+      </w:pPr>
+      <w:r>
+        <w:rPr>
+          <w:rFonts w:cstheme="minorHAnsi"/>
+          <w:sz w:val="28"/>
+          <w:szCs w:val="28"/>
+        </w:rPr>
+        <w:t>Step 2: Select Enable auto-assign and save. Repeat the same for 2</w:t>
+      </w:r>
+      <w:r>
+        <w:rPr>
+          <w:rFonts w:cstheme="minorHAnsi"/>
+          <w:sz w:val="28"/>
+          <w:szCs w:val="28"/>
+          <w:vertAlign w:val="superscript"/>
+        </w:rPr>
+        <w:t>nd</w:t>
+      </w:r>
+      <w:r>
+        <w:rPr>
+          <w:rFonts w:cstheme="minorHAnsi"/>
+          <w:sz w:val="28"/>
+          <w:szCs w:val="28"/>
+        </w:rPr>
+        <w:t xml:space="preserve"> subnet.</w:t>
+      </w:r>
+    </w:p>
+    <w:p>
+      <w:pPr>
+        <w:pStyle w:val="ListParagraph"/>
+        <w:spacing w:after="0"/>
+        <w:ind w:left="0"/>
+        <w:rPr>
+          <w:rFonts w:cstheme="minorHAnsi"/>
+          <w:sz w:val="28"/>
+          <w:szCs w:val="28"/>
+        </w:rPr>
+      </w:pPr>
+      <w:r>
+        <w:rPr>
+          <w:rFonts w:cstheme="minorHAnsi"/>
+          <w:noProof/>
+          <w:sz w:val="28"/>
+          <w:szCs w:val="28"/>
+        </w:rPr>
+        <w:drawing>
+          <wp:inline distT="0" distB="0" distL="0" distR="0" wp14:anchorId="138DF089" wp14:editId="2DA5D82A">
+            <wp:extent cx="6840855" cy="955675"/>
+            <wp:effectExtent l="0" t="0" r="0" b="0"/>
+            <wp:docPr id="1871319709" name="Picture 1"/>
+            <wp:cNvGraphicFramePr>
+              <a:graphicFrameLocks xmlns:a="http://schemas.openxmlformats.org/drawingml/2006/main" noChangeAspect="1"/>
+            </wp:cNvGraphicFramePr>
+            <a:graphic xmlns:a="http://schemas.openxmlformats.org/drawingml/2006/main">
+              <a:graphicData uri="http://schemas.openxmlformats.org/drawingml/2006/picture">
+                <pic:pic xmlns:pic="http://schemas.openxmlformats.org/drawingml/2006/picture">
+                  <pic:nvPicPr>
+                    <pic:cNvPr id="1871319709" name=""/>
+                    <pic:cNvPicPr/>
+                  </pic:nvPicPr>
+                  <pic:blipFill>
+                    <a:blip r:embed="rId14"/>
+                    <a:stretch>
+                      <a:fillRect/>
+                    </a:stretch>
+                  </pic:blipFill>
+                  <pic:spPr>
+                    <a:xfrm>
+                      <a:off x="0" y="0"/>
+                      <a:ext cx="6840855" cy="955675"/>
+                    </a:xfrm>
+                    <a:prstGeom prst="rect">
+                      <a:avLst/>
+                    </a:prstGeom>
+                  </pic:spPr>
+                </pic:pic>
+              </a:graphicData>
+            </a:graphic>
+          </wp:inline>
+        </w:drawing>
+      </w:r>
+    </w:p>
+    <w:p>
+      <w:pPr>
+        <w:pStyle w:val="ListParagraph"/>
+        <w:spacing w:after="0"/>
+        <w:ind w:left="0"/>
+        <w:rPr>
+          <w:rFonts w:cstheme="minorHAnsi"/>
+          <w:sz w:val="28"/>
+          <w:szCs w:val="28"/>
+        </w:rPr>
+      </w:pPr>
+      <w:r>
+        <w:rPr>
+          <w:rFonts w:cstheme="minorHAnsi"/>
+          <w:noProof/>
+          <w:sz w:val="28"/>
+          <w:szCs w:val="28"/>
+        </w:rPr>
+        <w:drawing>
+          <wp:inline distT="0" distB="0" distL="0" distR="0" wp14:anchorId="6D8B3557" wp14:editId="0D58AE49">
+            <wp:extent cx="6840855" cy="1181100"/>
+            <wp:effectExtent l="0" t="0" r="0" b="0"/>
+            <wp:docPr id="84579858" name="Picture 1"/>
+            <wp:cNvGraphicFramePr>
+              <a:graphicFrameLocks xmlns:a="http://schemas.openxmlformats.org/drawingml/2006/main" noChangeAspect="1"/>
+            </wp:cNvGraphicFramePr>
+            <a:graphic xmlns:a="http://schemas.openxmlformats.org/drawingml/2006/main">
+              <a:graphicData uri="http://schemas.openxmlformats.org/drawingml/2006/picture">
+                <pic:pic xmlns:pic="http://schemas.openxmlformats.org/drawingml/2006/picture">
+                  <pic:nvPicPr>
+                    <pic:cNvPr id="84579858" name=""/>
+                    <pic:cNvPicPr/>
+                  </pic:nvPicPr>
+                  <pic:blipFill>
+                    <a:blip r:embed="rId15"/>
+                    <a:stretch>
+                      <a:fillRect/>
+                    </a:stretch>
+                  </pic:blipFill>
+                  <pic:spPr>
+                    <a:xfrm>
+                      <a:off x="0" y="0"/>
+                      <a:ext cx="6840855" cy="1181100"/>
+                    </a:xfrm>
+                    <a:prstGeom prst="rect">
+                      <a:avLst/>
+                    </a:prstGeom>
+                  </pic:spPr>
+                </pic:pic>
+              </a:graphicData>
+            </a:graphic>
+          </wp:inline>
+        </w:drawing>
+      </w:r>
+    </w:p>
+    <w:p>
+      <w:pPr>
+        <w:pStyle w:val="ListParagraph"/>
+        <w:spacing w:after="0"/>
+        <w:ind w:left="0"/>
+        <w:rPr>
+          <w:rFonts w:cstheme="minorHAnsi"/>
+          <w:sz w:val="28"/>
+          <w:szCs w:val="28"/>
+        </w:rPr>
+      </w:pPr>
+    </w:p>
+    <w:p>
+      <w:pPr>
+        <w:pStyle w:val="ListParagraph"/>
+        <w:numPr>
+          <w:ilvl w:val="0"/>
+          <w:numId w:val="2"/>
+        </w:numPr>
+        <w:shd w:val="clear" w:color="auto" w:fill="F8F8F8"/>
+        <w:spacing w:before="100" w:beforeAutospacing="1" w:after="0" w:line="240" w:lineRule="auto"/>
+        <w:ind w:left="142" w:hanging="284"/>
+        <w:rPr>
+          <w:rFonts w:eastAsia="Times New Roman" w:cstheme="minorHAnsi"/>
+          <w:color w:val="1D1C1D"/>
+          <w:kern w:val="0"/>
+          <w:sz w:val="36"/>
+          <w:szCs w:val="36"/>
+          <w:lang w:eastAsia="en-IN" w:bidi="ta-IN"/>
+          <w14:ligatures w14:val="none"/>
+        </w:rPr>
+      </w:pPr>
+      <w:r>
+        <w:rPr>
+          <w:rFonts w:eastAsia="Times New Roman" w:cstheme="minorHAnsi"/>
+          <w:color w:val="1D1C1D"/>
+          <w:kern w:val="0"/>
+          <w:sz w:val="36"/>
+          <w:szCs w:val="36"/>
+          <w:lang w:eastAsia="en-IN" w:bidi="ta-IN"/>
+          <w14:ligatures w14:val="none"/>
+        </w:rPr>
+        <w:t>Add 2 private subnets in private route table.</w:t>
+      </w:r>
+    </w:p>
+    <w:p>
+      <w:pPr>
+        <w:rPr>
+          <w:sz w:val="28"/>
+          <w:szCs w:val="28"/>
+        </w:rPr>
+      </w:pPr>
+      <w:bookmarkStart w:id="0" w:name="_Hlk209630498"/>
+      <w:r>
+        <w:rPr>
+          <w:sz w:val="28"/>
+          <w:szCs w:val="28"/>
+        </w:rPr>
+        <w:t xml:space="preserve">Step </w:t>
+      </w:r>
+      <w:r>
+        <w:rPr>
+          <w:sz w:val="28"/>
+          <w:szCs w:val="28"/>
+        </w:rPr>
+        <w:t>1</w:t>
+      </w:r>
+      <w:r>
+        <w:rPr>
+          <w:sz w:val="28"/>
+          <w:szCs w:val="28"/>
+        </w:rPr>
+        <w:t xml:space="preserve">: </w:t>
+      </w:r>
+      <w:r>
+        <w:rPr>
+          <w:sz w:val="28"/>
+          <w:szCs w:val="28"/>
+        </w:rPr>
+        <w:t>Login to AWS s</w:t>
+      </w:r>
+      <w:r>
+        <w:rPr>
+          <w:sz w:val="28"/>
+          <w:szCs w:val="28"/>
+        </w:rPr>
+        <w:t>elect</w:t>
+      </w:r>
+      <w:r>
+        <w:rPr>
+          <w:sz w:val="28"/>
+          <w:szCs w:val="28"/>
+        </w:rPr>
+        <w:t xml:space="preserve"> VPC</w:t>
+      </w:r>
+      <w:r>
+        <w:rPr>
+          <w:sz w:val="28"/>
+          <w:szCs w:val="28"/>
+        </w:rPr>
+        <w:sym w:font="Wingdings" w:char="F0E0"/>
+      </w:r>
+      <w:r>
+        <w:rPr>
+          <w:sz w:val="28"/>
+          <w:szCs w:val="28"/>
+        </w:rPr>
+        <w:t>Route table</w:t>
+      </w:r>
+      <w:r>
+        <w:sym w:font="Wingdings" w:char="F0E0"/>
+      </w:r>
+      <w:r>
+        <w:rPr>
+          <w:sz w:val="28"/>
+          <w:szCs w:val="28"/>
+        </w:rPr>
+        <w:t>Create RT</w:t>
+      </w:r>
+      <w:r>
+        <w:sym w:font="Wingdings" w:char="F0E0"/>
+      </w:r>
+      <w:r>
+        <w:rPr>
+          <w:sz w:val="28"/>
+          <w:szCs w:val="28"/>
+        </w:rPr>
+        <w:t>Enter details</w:t>
+      </w:r>
+      <w:r>
+        <w:sym w:font="Wingdings" w:char="F0E0"/>
+      </w:r>
+      <w:r>
+        <w:rPr>
+          <w:sz w:val="28"/>
+          <w:szCs w:val="28"/>
+        </w:rPr>
+        <w:t>Create Route table.</w:t>
+      </w:r>
+    </w:p>
+    <w:bookmarkEnd w:id="0"/>
+    <w:p>
+      <w:pPr>
+        <w:rPr>
+          <w:sz w:val="28"/>
+          <w:szCs w:val="28"/>
+        </w:rPr>
+      </w:pPr>
+      <w:r>
+        <w:rPr>
+          <w:noProof/>
+          <w:sz w:val="28"/>
+          <w:szCs w:val="28"/>
+        </w:rPr>
+        <w:drawing>
+          <wp:inline distT="0" distB="0" distL="0" distR="0" wp14:anchorId="10AD73FF" wp14:editId="0859F64F">
+            <wp:extent cx="6840855" cy="1917700"/>
+            <wp:effectExtent l="0" t="0" r="0" b="6350"/>
+            <wp:docPr id="324568554" name="Picture 1"/>
+            <wp:cNvGraphicFramePr>
+              <a:graphicFrameLocks xmlns:a="http://schemas.openxmlformats.org/drawingml/2006/main" noChangeAspect="1"/>
+            </wp:cNvGraphicFramePr>
+            <a:graphic xmlns:a="http://schemas.openxmlformats.org/drawingml/2006/main">
+              <a:graphicData uri="http://schemas.openxmlformats.org/drawingml/2006/picture">
+                <pic:pic xmlns:pic="http://schemas.openxmlformats.org/drawingml/2006/picture">
+                  <pic:nvPicPr>
+                    <pic:cNvPr id="324568554" name=""/>
+                    <pic:cNvPicPr/>
+                  </pic:nvPicPr>
+                  <pic:blipFill>
+                    <a:blip r:embed="rId16"/>
+                    <a:stretch>
+                      <a:fillRect/>
+                    </a:stretch>
+                  </pic:blipFill>
+                  <pic:spPr>
+                    <a:xfrm>
+                      <a:off x="0" y="0"/>
+                      <a:ext cx="6840855" cy="1917700"/>
+                    </a:xfrm>
+                    <a:prstGeom prst="rect">
+                      <a:avLst/>
+                    </a:prstGeom>
+                  </pic:spPr>
+                </pic:pic>
+              </a:graphicData>
+            </a:graphic>
+          </wp:inline>
+        </w:drawing>
+      </w:r>
+    </w:p>
+    <w:p>
+      <w:pPr>
+        <w:rPr>
+          <w:sz w:val="28"/>
+          <w:szCs w:val="28"/>
+        </w:rPr>
+      </w:pPr>
+      <w:r>
+        <w:rPr>
+          <w:noProof/>
+          <w:sz w:val="28"/>
+          <w:szCs w:val="28"/>
+        </w:rPr>
+        <w:drawing>
+          <wp:inline distT="0" distB="0" distL="0" distR="0" wp14:anchorId="45623BB8" wp14:editId="19301694">
+            <wp:extent cx="6840855" cy="2172335"/>
+            <wp:effectExtent l="0" t="0" r="0" b="0"/>
+            <wp:docPr id="2020655205" name="Picture 1"/>
+            <wp:cNvGraphicFramePr>
+              <a:graphicFrameLocks xmlns:a="http://schemas.openxmlformats.org/drawingml/2006/main" noChangeAspect="1"/>
+            </wp:cNvGraphicFramePr>
+            <a:graphic xmlns:a="http://schemas.openxmlformats.org/drawingml/2006/main">
+              <a:graphicData uri="http://schemas.openxmlformats.org/drawingml/2006/picture">
+                <pic:pic xmlns:pic="http://schemas.openxmlformats.org/drawingml/2006/picture">
+                  <pic:nvPicPr>
+                    <pic:cNvPr id="2020655205" name=""/>
+                    <pic:cNvPicPr/>
+                  </pic:nvPicPr>
+                  <pic:blipFill>
+                    <a:blip r:embed="rId17"/>
+                    <a:stretch>
+                      <a:fillRect/>
+                    </a:stretch>
+                  </pic:blipFill>
+                  <pic:spPr>
+                    <a:xfrm>
+                      <a:off x="0" y="0"/>
+                      <a:ext cx="6840855" cy="2172335"/>
+                    </a:xfrm>
+                    <a:prstGeom prst="rect">
+                      <a:avLst/>
+                    </a:prstGeom>
+                  </pic:spPr>
+                </pic:pic>
+              </a:graphicData>
+            </a:graphic>
+          </wp:inline>
+        </w:drawing>
+      </w:r>
+    </w:p>
+    <w:p>
+      <w:pPr>
+        <w:rPr>
+          <w:sz w:val="28"/>
+          <w:szCs w:val="28"/>
+        </w:rPr>
+      </w:pPr>
+    </w:p>
+    <w:p>
+      <w:pPr>
+        <w:rPr>
+          <w:sz w:val="28"/>
+          <w:szCs w:val="28"/>
+        </w:rPr>
+      </w:pPr>
+      <w:r>
+        <w:rPr>
+          <w:sz w:val="28"/>
+          <w:szCs w:val="28"/>
+        </w:rPr>
+        <w:lastRenderedPageBreak/>
+        <w:t xml:space="preserve">Step 2: select Subnet association </w:t>
+      </w:r>
+      <w:r>
+        <w:rPr>
+          <w:sz w:val="28"/>
+          <w:szCs w:val="28"/>
+        </w:rPr>
+        <w:sym w:font="Wingdings" w:char="F0E0"/>
+      </w:r>
+      <w:r>
+        <w:rPr>
+          <w:sz w:val="28"/>
+          <w:szCs w:val="28"/>
+        </w:rPr>
+        <w:t xml:space="preserve"> Edit SA </w:t>
+      </w:r>
+      <w:r>
+        <w:rPr>
+          <w:sz w:val="28"/>
+          <w:szCs w:val="28"/>
+        </w:rPr>
+        <w:sym w:font="Wingdings" w:char="F0E0"/>
+      </w:r>
+      <w:r>
+        <w:rPr>
+          <w:sz w:val="28"/>
+          <w:szCs w:val="28"/>
+        </w:rPr>
+        <w:t xml:space="preserve"> select private subnet </w:t>
+      </w:r>
+      <w:r>
+        <w:rPr>
+          <w:sz w:val="28"/>
+          <w:szCs w:val="28"/>
+        </w:rPr>
+        <w:sym w:font="Wingdings" w:char="F0E0"/>
+      </w:r>
+      <w:r>
+        <w:rPr>
+          <w:sz w:val="28"/>
+          <w:szCs w:val="28"/>
+        </w:rPr>
+        <w:t xml:space="preserve"> Save.</w:t>
+      </w:r>
+    </w:p>
+    <w:p>
+      <w:pPr>
+        <w:rPr>
+          <w:sz w:val="28"/>
+          <w:szCs w:val="28"/>
+        </w:rPr>
+      </w:pPr>
+      <w:r>
+        <w:rPr>
+          <w:noProof/>
+          <w:sz w:val="28"/>
+          <w:szCs w:val="28"/>
+        </w:rPr>
+        <w:drawing>
+          <wp:inline distT="0" distB="0" distL="0" distR="0" wp14:anchorId="475CDF70" wp14:editId="1D316785">
+            <wp:extent cx="6840855" cy="1638300"/>
+            <wp:effectExtent l="0" t="0" r="0" b="0"/>
+            <wp:docPr id="538860766" name="Picture 1"/>
+            <wp:cNvGraphicFramePr>
+              <a:graphicFrameLocks xmlns:a="http://schemas.openxmlformats.org/drawingml/2006/main" noChangeAspect="1"/>
+            </wp:cNvGraphicFramePr>
+            <a:graphic xmlns:a="http://schemas.openxmlformats.org/drawingml/2006/main">
+              <a:graphicData uri="http://schemas.openxmlformats.org/drawingml/2006/picture">
+                <pic:pic xmlns:pic="http://schemas.openxmlformats.org/drawingml/2006/picture">
+                  <pic:nvPicPr>
+                    <pic:cNvPr id="538860766" name=""/>
+                    <pic:cNvPicPr/>
+                  </pic:nvPicPr>
+                  <pic:blipFill>
+                    <a:blip r:embed="rId18"/>
+                    <a:stretch>
+                      <a:fillRect/>
+                    </a:stretch>
+                  </pic:blipFill>
+                  <pic:spPr>
+                    <a:xfrm>
+                      <a:off x="0" y="0"/>
+                      <a:ext cx="6840855" cy="1638300"/>
+                    </a:xfrm>
+                    <a:prstGeom prst="rect">
+                      <a:avLst/>
+                    </a:prstGeom>
+                  </pic:spPr>
+                </pic:pic>
+              </a:graphicData>
+            </a:graphic>
+          </wp:inline>
+        </w:drawing>
+      </w:r>
+    </w:p>
+    <w:p>
+      <w:pPr>
+        <w:rPr>
+          <w:sz w:val="28"/>
+          <w:szCs w:val="28"/>
+        </w:rPr>
+      </w:pPr>
+    </w:p>
+    <w:p>
+      <w:pPr>
+        <w:pStyle w:val="ListParagraph"/>
+        <w:numPr>
+          <w:ilvl w:val="0"/>
+          <w:numId w:val="2"/>
+        </w:numPr>
+        <w:spacing w:after="0"/>
+        <w:ind w:left="0" w:hanging="284"/>
+        <w:rPr>
+          <w:rFonts w:cstheme="minorHAnsi"/>
+          <w:sz w:val="36"/>
+          <w:szCs w:val="36"/>
+        </w:rPr>
+      </w:pPr>
+      <w:r>
+        <w:rPr>
+          <w:rFonts w:cstheme="minorHAnsi"/>
+          <w:color w:val="1D1C1D"/>
+          <w:sz w:val="36"/>
+          <w:szCs w:val="36"/>
+          <w:shd w:val="clear" w:color="auto" w:fill="FFFFFF"/>
+        </w:rPr>
+        <w:t>Add 2 public subnets in public route table</w:t>
+      </w:r>
+      <w:r>
+        <w:rPr>
+          <w:rFonts w:cstheme="minorHAnsi"/>
+          <w:color w:val="1D1C1D"/>
+          <w:sz w:val="36"/>
+          <w:szCs w:val="36"/>
+          <w:shd w:val="clear" w:color="auto" w:fill="FFFFFF"/>
+        </w:rPr>
+        <w:t>.</w:t>
+      </w:r>
+    </w:p>
+    <w:p>
+      <w:pPr>
+        <w:rPr>
+          <w:sz w:val="28"/>
+          <w:szCs w:val="28"/>
+        </w:rPr>
+      </w:pPr>
+      <w:r>
+        <w:rPr>
+          <w:sz w:val="28"/>
+          <w:szCs w:val="28"/>
+        </w:rPr>
+        <w:t xml:space="preserve">Step </w:t>
+      </w:r>
+      <w:proofErr w:type="gramStart"/>
+      <w:r>
+        <w:rPr>
+          <w:sz w:val="28"/>
+          <w:szCs w:val="28"/>
+        </w:rPr>
+        <w:t>1</w:t>
+      </w:r>
+      <w:r>
+        <w:rPr>
+          <w:sz w:val="28"/>
+          <w:szCs w:val="28"/>
+        </w:rPr>
+        <w:t>:</w:t>
+      </w:r>
+      <w:r>
+        <w:rPr>
+          <w:sz w:val="28"/>
+          <w:szCs w:val="28"/>
+        </w:rPr>
+        <w:t>Login</w:t>
+      </w:r>
+      <w:proofErr w:type="gramEnd"/>
+      <w:r>
+        <w:rPr>
+          <w:sz w:val="28"/>
+          <w:szCs w:val="28"/>
+        </w:rPr>
+        <w:t xml:space="preserve"> to AWS console </w:t>
+      </w:r>
+      <w:r>
+        <w:rPr>
+          <w:sz w:val="28"/>
+          <w:szCs w:val="28"/>
+        </w:rPr>
+        <w:t>select VPC</w:t>
+      </w:r>
+      <w:r>
+        <w:sym w:font="Wingdings" w:char="F0E0"/>
+      </w:r>
+      <w:r>
+        <w:rPr>
+          <w:sz w:val="28"/>
+          <w:szCs w:val="28"/>
+        </w:rPr>
+        <w:t>Route table</w:t>
+      </w:r>
+      <w:r>
+        <w:sym w:font="Wingdings" w:char="F0E0"/>
+      </w:r>
+      <w:r>
+        <w:rPr>
+          <w:sz w:val="28"/>
+          <w:szCs w:val="28"/>
+        </w:rPr>
+        <w:t>Create RT</w:t>
+      </w:r>
+      <w:r>
+        <w:sym w:font="Wingdings" w:char="F0E0"/>
+      </w:r>
+      <w:r>
+        <w:rPr>
+          <w:sz w:val="28"/>
+          <w:szCs w:val="28"/>
+        </w:rPr>
+        <w:t>Enter details</w:t>
+      </w:r>
+      <w:r>
+        <w:sym w:font="Wingdings" w:char="F0E0"/>
+      </w:r>
+      <w:r>
+        <w:rPr>
+          <w:sz w:val="28"/>
+          <w:szCs w:val="28"/>
+        </w:rPr>
+        <w:t>Create Route table.</w:t>
+      </w:r>
+    </w:p>
+    <w:p>
+      <w:pPr>
+        <w:pStyle w:val="ListParagraph"/>
+        <w:ind w:left="0"/>
+        <w:rPr>
+          <w:rFonts w:cstheme="minorHAnsi"/>
+          <w:sz w:val="36"/>
+          <w:szCs w:val="36"/>
+        </w:rPr>
+      </w:pPr>
+      <w:r>
+        <w:rPr>
+          <w:noProof/>
+          <w:sz w:val="28"/>
+          <w:szCs w:val="28"/>
+        </w:rPr>
+        <w:drawing>
+          <wp:inline distT="0" distB="0" distL="0" distR="0" wp14:anchorId="3E1E4E3C" wp14:editId="7EDFFE12">
+            <wp:extent cx="6840855" cy="1987550"/>
+            <wp:effectExtent l="0" t="0" r="0" b="0"/>
+            <wp:docPr id="1607577561" name="Picture 1"/>
+            <wp:cNvGraphicFramePr>
+              <a:graphicFrameLocks xmlns:a="http://schemas.openxmlformats.org/drawingml/2006/main" noChangeAspect="1"/>
+            </wp:cNvGraphicFramePr>
+            <a:graphic xmlns:a="http://schemas.openxmlformats.org/drawingml/2006/main">
+              <a:graphicData uri="http://schemas.openxmlformats.org/drawingml/2006/picture">
+                <pic:pic xmlns:pic="http://schemas.openxmlformats.org/drawingml/2006/picture">
+                  <pic:nvPicPr>
+                    <pic:cNvPr id="1112468445" name=""/>
+                    <pic:cNvPicPr/>
+                  </pic:nvPicPr>
+                  <pic:blipFill>
+                    <a:blip r:embed="rId19"/>
+                    <a:stretch>
+                      <a:fillRect/>
+                    </a:stretch>
+                  </pic:blipFill>
+                  <pic:spPr>
+                    <a:xfrm>
+                      <a:off x="0" y="0"/>
+                      <a:ext cx="6840855" cy="1987550"/>
+                    </a:xfrm>
+                    <a:prstGeom prst="rect">
+                      <a:avLst/>
+                    </a:prstGeom>
+                  </pic:spPr>
+                </pic:pic>
+              </a:graphicData>
+            </a:graphic>
+          </wp:inline>
+        </w:drawing>
+      </w:r>
+    </w:p>
+    <w:p>
+      <w:pPr>
+        <w:pStyle w:val="ListParagraph"/>
+        <w:ind w:left="0"/>
+        <w:rPr>
+          <w:rFonts w:cstheme="minorHAnsi"/>
+          <w:sz w:val="28"/>
+          <w:szCs w:val="28"/>
+        </w:rPr>
+      </w:pPr>
+    </w:p>
+    <w:p>
+      <w:pPr>
+        <w:pStyle w:val="ListParagraph"/>
+        <w:spacing w:after="0"/>
+        <w:ind w:left="0"/>
+        <w:rPr>
+          <w:rFonts w:cstheme="minorHAnsi"/>
+          <w:sz w:val="28"/>
+          <w:szCs w:val="28"/>
+        </w:rPr>
+      </w:pPr>
+      <w:r>
+        <w:rPr>
+          <w:noProof/>
+          <w:sz w:val="28"/>
+          <w:szCs w:val="28"/>
+        </w:rPr>
+        <w:drawing>
+          <wp:inline distT="0" distB="0" distL="0" distR="0" wp14:anchorId="4137C018" wp14:editId="5D9E1F66">
+            <wp:extent cx="6840855" cy="1873250"/>
+            <wp:effectExtent l="0" t="0" r="0" b="0"/>
+            <wp:docPr id="335952752" name="Picture 1"/>
+            <wp:cNvGraphicFramePr>
+              <a:graphicFrameLocks xmlns:a="http://schemas.openxmlformats.org/drawingml/2006/main" noChangeAspect="1"/>
+            </wp:cNvGraphicFramePr>
+            <a:graphic xmlns:a="http://schemas.openxmlformats.org/drawingml/2006/main">
+              <a:graphicData uri="http://schemas.openxmlformats.org/drawingml/2006/picture">
+                <pic:pic xmlns:pic="http://schemas.openxmlformats.org/drawingml/2006/picture">
+                  <pic:nvPicPr>
+                    <pic:cNvPr id="1862355168" name=""/>
+                    <pic:cNvPicPr/>
+                  </pic:nvPicPr>
+                  <pic:blipFill>
+                    <a:blip r:embed="rId20"/>
+                    <a:stretch>
+                      <a:fillRect/>
+                    </a:stretch>
+                  </pic:blipFill>
+                  <pic:spPr>
+                    <a:xfrm>
+                      <a:off x="0" y="0"/>
+                      <a:ext cx="6840855" cy="1873250"/>
+                    </a:xfrm>
+                    <a:prstGeom prst="rect">
+                      <a:avLst/>
+                    </a:prstGeom>
+                  </pic:spPr>
+                </pic:pic>
+              </a:graphicData>
+            </a:graphic>
+          </wp:inline>
+        </w:drawing>
+      </w:r>
+    </w:p>
+    <w:p>
+      <w:pPr>
+        <w:rPr>
+          <w:sz w:val="28"/>
+          <w:szCs w:val="28"/>
+        </w:rPr>
+      </w:pPr>
+      <w:r>
+        <w:rPr>
+          <w:sz w:val="28"/>
+          <w:szCs w:val="28"/>
+        </w:rPr>
+        <w:t xml:space="preserve">Step </w:t>
+      </w:r>
+      <w:r>
+        <w:rPr>
+          <w:sz w:val="28"/>
+          <w:szCs w:val="28"/>
+        </w:rPr>
+        <w:t>2</w:t>
+      </w:r>
+      <w:r>
+        <w:rPr>
+          <w:sz w:val="28"/>
+          <w:szCs w:val="28"/>
+        </w:rPr>
+        <w:t xml:space="preserve">: select Subnet association </w:t>
+      </w:r>
+      <w:r>
+        <w:rPr>
+          <w:sz w:val="28"/>
+          <w:szCs w:val="28"/>
+        </w:rPr>
+        <w:sym w:font="Wingdings" w:char="F0E0"/>
+      </w:r>
+      <w:r>
+        <w:rPr>
+          <w:sz w:val="28"/>
+          <w:szCs w:val="28"/>
+        </w:rPr>
+        <w:t xml:space="preserve"> Edit SA </w:t>
+      </w:r>
+      <w:r>
+        <w:rPr>
+          <w:sz w:val="28"/>
+          <w:szCs w:val="28"/>
+        </w:rPr>
+        <w:sym w:font="Wingdings" w:char="F0E0"/>
+      </w:r>
+      <w:r>
+        <w:rPr>
+          <w:sz w:val="28"/>
+          <w:szCs w:val="28"/>
+        </w:rPr>
+        <w:t xml:space="preserve"> select public subnet </w:t>
+      </w:r>
+      <w:r>
+        <w:rPr>
+          <w:sz w:val="28"/>
+          <w:szCs w:val="28"/>
+        </w:rPr>
+        <w:sym w:font="Wingdings" w:char="F0E0"/>
+      </w:r>
+      <w:r>
+        <w:rPr>
+          <w:sz w:val="28"/>
+          <w:szCs w:val="28"/>
+        </w:rPr>
+        <w:t xml:space="preserve"> Save.</w:t>
+      </w:r>
+    </w:p>
+    <w:p>
+      <w:pPr>
+        <w:rPr>
+          <w:sz w:val="28"/>
+          <w:szCs w:val="28"/>
+        </w:rPr>
+      </w:pPr>
+      <w:r>
+        <w:rPr>
+          <w:noProof/>
+          <w:sz w:val="28"/>
+          <w:szCs w:val="28"/>
+        </w:rPr>
+        <w:drawing>
+          <wp:inline distT="0" distB="0" distL="0" distR="0" wp14:anchorId="2D97A1D9" wp14:editId="0DF7C73C">
+            <wp:extent cx="6840855" cy="2194560"/>
+            <wp:effectExtent l="0" t="0" r="0" b="0"/>
+            <wp:docPr id="1523679821" name="Picture 1"/>
+            <wp:cNvGraphicFramePr>
+              <a:graphicFrameLocks xmlns:a="http://schemas.openxmlformats.org/drawingml/2006/main" noChangeAspect="1"/>
+            </wp:cNvGraphicFramePr>
+            <a:graphic xmlns:a="http://schemas.openxmlformats.org/drawingml/2006/main">
+              <a:graphicData uri="http://schemas.openxmlformats.org/drawingml/2006/picture">
+                <pic:pic xmlns:pic="http://schemas.openxmlformats.org/drawingml/2006/picture">
+                  <pic:nvPicPr>
+                    <pic:cNvPr id="1278320919" name=""/>
+                    <pic:cNvPicPr/>
+                  </pic:nvPicPr>
+                  <pic:blipFill>
+                    <a:blip r:embed="rId21"/>
+                    <a:stretch>
+                      <a:fillRect/>
+                    </a:stretch>
+                  </pic:blipFill>
+                  <pic:spPr>
+                    <a:xfrm>
+                      <a:off x="0" y="0"/>
+                      <a:ext cx="6840855" cy="2194560"/>
+                    </a:xfrm>
+                    <a:prstGeom prst="rect">
+                      <a:avLst/>
+                    </a:prstGeom>
+                  </pic:spPr>
+                </pic:pic>
+              </a:graphicData>
+            </a:graphic>
+          </wp:inline>
+        </w:drawing>
+      </w:r>
+    </w:p>
+    <w:p>
+      <w:pPr>
+        <w:pStyle w:val="ListParagraph"/>
+        <w:numPr>
+          <w:ilvl w:val="0"/>
+          <w:numId w:val="2"/>
+        </w:numPr>
+        <w:shd w:val="clear" w:color="auto" w:fill="FFFFFF"/>
+        <w:spacing w:before="100" w:beforeAutospacing="1" w:after="0" w:line="240" w:lineRule="auto"/>
+        <w:ind w:left="0" w:hanging="284"/>
+        <w:rPr>
+          <w:rFonts w:eastAsia="Times New Roman" w:cstheme="minorHAnsi"/>
+          <w:color w:val="1D1C1D"/>
+          <w:kern w:val="0"/>
+          <w:sz w:val="36"/>
+          <w:szCs w:val="36"/>
+          <w:lang w:eastAsia="en-IN" w:bidi="ta-IN"/>
+          <w14:ligatures w14:val="none"/>
+        </w:rPr>
+      </w:pPr>
+      <w:r>
+        <w:rPr>
+          <w:rFonts w:eastAsia="Times New Roman" w:cstheme="minorHAnsi"/>
+          <w:color w:val="1D1C1D"/>
+          <w:kern w:val="0"/>
+          <w:sz w:val="36"/>
+          <w:szCs w:val="36"/>
+          <w:lang w:eastAsia="en-IN" w:bidi="ta-IN"/>
+          <w14:ligatures w14:val="none"/>
+        </w:rPr>
+        <w:lastRenderedPageBreak/>
+        <w:t>Public route table will have the routes to internet and local.</w:t>
+      </w:r>
+    </w:p>
+    <w:p>
+      <w:pPr>
+        <w:rPr>
+          <w:sz w:val="28"/>
+          <w:szCs w:val="28"/>
+        </w:rPr>
+      </w:pPr>
+      <w:r>
+        <w:rPr>
+          <w:sz w:val="28"/>
+          <w:szCs w:val="28"/>
+        </w:rPr>
+        <w:t xml:space="preserve">Step </w:t>
+      </w:r>
+      <w:r>
+        <w:rPr>
+          <w:sz w:val="28"/>
+          <w:szCs w:val="28"/>
+        </w:rPr>
+        <w:t>1</w:t>
+      </w:r>
+      <w:r>
+        <w:rPr>
+          <w:sz w:val="28"/>
+          <w:szCs w:val="28"/>
+        </w:rPr>
+        <w:t xml:space="preserve">: Login to AWS console and select Internet gateways </w:t>
+      </w:r>
+      <w:r>
+        <w:sym w:font="Wingdings" w:char="F0E0"/>
+      </w:r>
+      <w:r>
+        <w:rPr>
           <w:sz w:val="28"/>
           <w:szCs w:val="28"/>
         </w:rPr>
         <w:t xml:space="preserve"> create internet gateway</w:t>
       </w:r>
       <w:r>
-        <w:rPr>
-          <w:sz w:val="28"/>
-          <w:szCs w:val="28"/>
-        </w:rPr>
         <w:sym w:font="Wingdings" w:char="F0E0"/>
       </w:r>
       <w:r>
@@ -582,10 +1996,6 @@
         <w:t xml:space="preserve"> enter details </w:t>
       </w:r>
       <w:r>
-        <w:rPr>
-          <w:sz w:val="28"/>
-          <w:szCs w:val="28"/>
-        </w:rPr>
         <w:sym w:font="Wingdings" w:char="F0E0"/>
       </w:r>
       <w:r>
@@ -605,14 +2015,15 @@
       </w:pPr>
       <w:r>
         <w:rPr>
+          <w:noProof/>
           <w:sz w:val="28"/>
           <w:szCs w:val="28"/>
         </w:rPr>
         <w:drawing>
-          <wp:inline distT="0" distB="0" distL="0" distR="0" wp14:anchorId="13C2873C" wp14:editId="5CED2E17">
+          <wp:inline distT="0" distB="0" distL="0" distR="0" wp14:anchorId="7D09BFA8" wp14:editId="41763134">
             <wp:extent cx="6840855" cy="2321560"/>
             <wp:effectExtent l="0" t="0" r="0" b="2540"/>
-            <wp:docPr id="1401929962" name="Picture 1"/>
+            <wp:docPr id="1521278900" name="Picture 1"/>
             <wp:cNvGraphicFramePr>
               <a:graphicFrameLocks xmlns:a="http://schemas.openxmlformats.org/drawingml/2006/main" noChangeAspect="1"/>
             </wp:cNvGraphicFramePr>
@@ -624,7 +2035,7 @@
                     <pic:cNvPicPr/>
                   </pic:nvPicPr>
                   <pic:blipFill>
-                    <a:blip r:embed="rId10"/>
+                    <a:blip r:embed="rId22"/>
                     <a:stretch>
                       <a:fillRect/>
                     </a:stretch>
@@ -654,14 +2065,15 @@
       </w:pPr>
       <w:r>
         <w:rPr>
+          <w:noProof/>
           <w:sz w:val="28"/>
           <w:szCs w:val="28"/>
         </w:rPr>
         <w:drawing>
-          <wp:inline distT="0" distB="0" distL="0" distR="0" wp14:anchorId="7A408D67" wp14:editId="75FFCEBB">
+          <wp:inline distT="0" distB="0" distL="0" distR="0" wp14:anchorId="6BD30A5E" wp14:editId="03F4F1CB">
             <wp:extent cx="6840855" cy="1938020"/>
             <wp:effectExtent l="0" t="0" r="0" b="5080"/>
-            <wp:docPr id="458007251" name="Picture 1"/>
+            <wp:docPr id="465218284" name="Picture 1"/>
             <wp:cNvGraphicFramePr>
               <a:graphicFrameLocks xmlns:a="http://schemas.openxmlformats.org/drawingml/2006/main" noChangeAspect="1"/>
             </wp:cNvGraphicFramePr>
@@ -673,7 +2085,7 @@
                     <pic:cNvPicPr/>
                   </pic:nvPicPr>
                   <pic:blipFill>
-                    <a:blip r:embed="rId11"/>
+                    <a:blip r:embed="rId23"/>
                     <a:stretch>
                       <a:fillRect/>
                     </a:stretch>
@@ -701,37 +2113,26 @@
           <w:szCs w:val="28"/>
         </w:rPr>
       </w:pPr>
-    </w:p>
-    <w:p>
-      <w:pPr>
-        <w:rPr>
-          <w:sz w:val="28"/>
-          <w:szCs w:val="28"/>
-        </w:rPr>
-      </w:pPr>
-    </w:p>
-    <w:p>
-      <w:pPr>
-        <w:rPr>
-          <w:sz w:val="28"/>
-          <w:szCs w:val="28"/>
-        </w:rPr>
-      </w:pPr>
-    </w:p>
-    <w:p>
-      <w:pPr>
-        <w:rPr>
-          <w:sz w:val="28"/>
-          <w:szCs w:val="28"/>
-        </w:rPr>
-      </w:pPr>
-      <w:r>
-        <w:rPr>
-          <w:sz w:val="28"/>
-          <w:szCs w:val="28"/>
-        </w:rPr>
-        <w:lastRenderedPageBreak/>
-        <w:t xml:space="preserve">Step 4: Select Attach to VPC </w:t>
+      <w:r>
+        <w:rPr>
+          <w:sz w:val="28"/>
+          <w:szCs w:val="28"/>
+        </w:rPr>
+        <w:t xml:space="preserve">Step </w:t>
+      </w:r>
+      <w:r>
+        <w:rPr>
+          <w:sz w:val="28"/>
+          <w:szCs w:val="28"/>
+        </w:rPr>
+        <w:t>2</w:t>
+      </w:r>
+      <w:r>
+        <w:rPr>
+          <w:sz w:val="28"/>
+          <w:szCs w:val="28"/>
+        </w:rPr>
+        <w:t xml:space="preserve">: Select Attach to VPC </w:t>
       </w:r>
       <w:r>
         <w:rPr>
@@ -771,14 +2172,15 @@
       </w:pPr>
       <w:r>
         <w:rPr>
+          <w:noProof/>
           <w:sz w:val="28"/>
           <w:szCs w:val="28"/>
         </w:rPr>
         <w:drawing>
-          <wp:inline distT="0" distB="0" distL="0" distR="0" wp14:anchorId="0DA94A3F" wp14:editId="737FD812">
-            <wp:extent cx="6840855" cy="1347470"/>
-            <wp:effectExtent l="0" t="0" r="0" b="5080"/>
-            <wp:docPr id="1281839384" name="Picture 1"/>
+          <wp:inline distT="0" distB="0" distL="0" distR="0" wp14:anchorId="5F767085" wp14:editId="230B827F">
+            <wp:extent cx="6840855" cy="1193800"/>
+            <wp:effectExtent l="0" t="0" r="0" b="6350"/>
+            <wp:docPr id="1720751182" name="Picture 1"/>
             <wp:cNvGraphicFramePr>
               <a:graphicFrameLocks xmlns:a="http://schemas.openxmlformats.org/drawingml/2006/main" noChangeAspect="1"/>
             </wp:cNvGraphicFramePr>
@@ -790,7 +2192,7 @@
                     <pic:cNvPicPr/>
                   </pic:nvPicPr>
                   <pic:blipFill>
-                    <a:blip r:embed="rId12"/>
+                    <a:blip r:embed="rId24"/>
                     <a:stretch>
                       <a:fillRect/>
                     </a:stretch>
@@ -798,7 +2200,7 @@
                   <pic:spPr>
                     <a:xfrm>
                       <a:off x="0" y="0"/>
-                      <a:ext cx="6840855" cy="1347470"/>
+                      <a:ext cx="6840855" cy="1193800"/>
                     </a:xfrm>
                     <a:prstGeom prst="rect">
                       <a:avLst/>
@@ -820,14 +2222,15 @@
       </w:pPr>
       <w:r>
         <w:rPr>
+          <w:noProof/>
           <w:sz w:val="28"/>
           <w:szCs w:val="28"/>
         </w:rPr>
         <w:drawing>
-          <wp:inline distT="0" distB="0" distL="0" distR="0" wp14:anchorId="31B5B2DF" wp14:editId="42F5898C">
+          <wp:inline distT="0" distB="0" distL="0" distR="0" wp14:anchorId="598625B3" wp14:editId="507C85C8">
             <wp:extent cx="6840855" cy="1084580"/>
             <wp:effectExtent l="0" t="0" r="0" b="1270"/>
-            <wp:docPr id="490974792" name="Picture 1"/>
+            <wp:docPr id="149261562" name="Picture 1"/>
             <wp:cNvGraphicFramePr>
               <a:graphicFrameLocks xmlns:a="http://schemas.openxmlformats.org/drawingml/2006/main" noChangeAspect="1"/>
             </wp:cNvGraphicFramePr>
@@ -839,7 +2242,7 @@
                     <pic:cNvPicPr/>
                   </pic:nvPicPr>
                   <pic:blipFill>
-                    <a:blip r:embed="rId13"/>
+                    <a:blip r:embed="rId25"/>
                     <a:stretch>
                       <a:fillRect/>
                     </a:stretch>
@@ -872,14 +2275,30 @@
           <w:sz w:val="28"/>
           <w:szCs w:val="28"/>
         </w:rPr>
-        <w:t xml:space="preserve">Step 5: </w:t>
-      </w:r>
-      <w:r>
-        <w:rPr>
-          <w:sz w:val="28"/>
-          <w:szCs w:val="28"/>
-        </w:rPr>
-        <w:t xml:space="preserve">Select Route table </w:t>
+        <w:t xml:space="preserve">Step </w:t>
+      </w:r>
+      <w:proofErr w:type="gramStart"/>
+      <w:r>
+        <w:rPr>
+          <w:sz w:val="28"/>
+          <w:szCs w:val="28"/>
+        </w:rPr>
+        <w:t>3</w:t>
+      </w:r>
+      <w:r>
+        <w:rPr>
+          <w:sz w:val="28"/>
+          <w:szCs w:val="28"/>
+        </w:rPr>
+        <w:t>:Select</w:t>
+      </w:r>
+      <w:proofErr w:type="gramEnd"/>
+      <w:r>
+        <w:rPr>
+          <w:sz w:val="28"/>
+          <w:szCs w:val="28"/>
+        </w:rPr>
+        <w:t xml:space="preserve"> Route</w:t>
       </w:r>
       <w:r>
         <w:rPr>
@@ -893,7 +2312,7 @@
           <w:sz w:val="28"/>
           <w:szCs w:val="28"/>
         </w:rPr>
-        <w:t xml:space="preserve">  Create RT </w:t>
+        <w:t>Edit route</w:t>
       </w:r>
       <w:r>
         <w:rPr>
@@ -907,7 +2326,7 @@
           <w:sz w:val="28"/>
           <w:szCs w:val="28"/>
         </w:rPr>
-        <w:t xml:space="preserve"> Enter details </w:t>
+        <w:t>Add route</w:t>
       </w:r>
       <w:r>
         <w:rPr>
@@ -921,311 +2340,27 @@
           <w:sz w:val="28"/>
           <w:szCs w:val="28"/>
         </w:rPr>
-        <w:t xml:space="preserve"> Create Route table.</w:t>
-      </w:r>
-    </w:p>
-    <w:p>
-      <w:pPr>
-        <w:rPr>
-          <w:sz w:val="28"/>
-          <w:szCs w:val="28"/>
-        </w:rPr>
-      </w:pPr>
-      <w:r>
-        <w:rPr>
+        <w:t>select your IGW to grant internet access to public subnet.</w:t>
+      </w:r>
+    </w:p>
+    <w:p>
+      <w:pPr>
+        <w:rPr>
+          <w:sz w:val="28"/>
+          <w:szCs w:val="28"/>
+        </w:rPr>
+      </w:pPr>
+      <w:r>
+        <w:rPr>
+          <w:noProof/>
           <w:sz w:val="28"/>
           <w:szCs w:val="28"/>
         </w:rPr>
         <w:drawing>
-          <wp:inline distT="0" distB="0" distL="0" distR="0" wp14:anchorId="50C6408C" wp14:editId="6F13E5B9">
-            <wp:extent cx="6840855" cy="1987550"/>
-            <wp:effectExtent l="0" t="0" r="0" b="0"/>
-            <wp:docPr id="1112468445" name="Picture 1"/>
-            <wp:cNvGraphicFramePr>
-              <a:graphicFrameLocks xmlns:a="http://schemas.openxmlformats.org/drawingml/2006/main" noChangeAspect="1"/>
-            </wp:cNvGraphicFramePr>
-            <a:graphic xmlns:a="http://schemas.openxmlformats.org/drawingml/2006/main">
-              <a:graphicData uri="http://schemas.openxmlformats.org/drawingml/2006/picture">
-                <pic:pic xmlns:pic="http://schemas.openxmlformats.org/drawingml/2006/picture">
-                  <pic:nvPicPr>
-                    <pic:cNvPr id="1112468445" name=""/>
-                    <pic:cNvPicPr/>
-                  </pic:nvPicPr>
-                  <pic:blipFill>
-                    <a:blip r:embed="rId14"/>
-                    <a:stretch>
-                      <a:fillRect/>
-                    </a:stretch>
-                  </pic:blipFill>
-                  <pic:spPr>
-                    <a:xfrm>
-                      <a:off x="0" y="0"/>
-                      <a:ext cx="6840855" cy="1987550"/>
-                    </a:xfrm>
-                    <a:prstGeom prst="rect">
-                      <a:avLst/>
-                    </a:prstGeom>
-                  </pic:spPr>
-                </pic:pic>
-              </a:graphicData>
-            </a:graphic>
-          </wp:inline>
-        </w:drawing>
-      </w:r>
-    </w:p>
-    <w:p>
-      <w:pPr>
-        <w:rPr>
-          <w:sz w:val="28"/>
-          <w:szCs w:val="28"/>
-        </w:rPr>
-      </w:pPr>
-      <w:r>
-        <w:rPr>
-          <w:sz w:val="28"/>
-          <w:szCs w:val="28"/>
-        </w:rPr>
-        <w:drawing>
-          <wp:inline distT="0" distB="0" distL="0" distR="0" wp14:anchorId="1E5DF9F7" wp14:editId="562511D0">
-            <wp:extent cx="6840855" cy="1873250"/>
-            <wp:effectExtent l="0" t="0" r="0" b="0"/>
-            <wp:docPr id="1862355168" name="Picture 1"/>
-            <wp:cNvGraphicFramePr>
-              <a:graphicFrameLocks xmlns:a="http://schemas.openxmlformats.org/drawingml/2006/main" noChangeAspect="1"/>
-            </wp:cNvGraphicFramePr>
-            <a:graphic xmlns:a="http://schemas.openxmlformats.org/drawingml/2006/main">
-              <a:graphicData uri="http://schemas.openxmlformats.org/drawingml/2006/picture">
-                <pic:pic xmlns:pic="http://schemas.openxmlformats.org/drawingml/2006/picture">
-                  <pic:nvPicPr>
-                    <pic:cNvPr id="1862355168" name=""/>
-                    <pic:cNvPicPr/>
-                  </pic:nvPicPr>
-                  <pic:blipFill>
-                    <a:blip r:embed="rId15"/>
-                    <a:stretch>
-                      <a:fillRect/>
-                    </a:stretch>
-                  </pic:blipFill>
-                  <pic:spPr>
-                    <a:xfrm>
-                      <a:off x="0" y="0"/>
-                      <a:ext cx="6840855" cy="1873250"/>
-                    </a:xfrm>
-                    <a:prstGeom prst="rect">
-                      <a:avLst/>
-                    </a:prstGeom>
-                  </pic:spPr>
-                </pic:pic>
-              </a:graphicData>
-            </a:graphic>
-          </wp:inline>
-        </w:drawing>
-      </w:r>
-    </w:p>
-    <w:p>
-      <w:pPr>
-        <w:rPr>
-          <w:sz w:val="28"/>
-          <w:szCs w:val="28"/>
-        </w:rPr>
-      </w:pPr>
-      <w:r>
-        <w:rPr>
-          <w:sz w:val="28"/>
-          <w:szCs w:val="28"/>
-        </w:rPr>
-        <w:t xml:space="preserve">Step 6: select Subnet association </w:t>
-      </w:r>
-      <w:r>
-        <w:rPr>
-          <w:sz w:val="28"/>
-          <w:szCs w:val="28"/>
-        </w:rPr>
-        <w:sym w:font="Wingdings" w:char="F0E0"/>
-      </w:r>
-      <w:r>
-        <w:rPr>
-          <w:sz w:val="28"/>
-          <w:szCs w:val="28"/>
-        </w:rPr>
-        <w:t xml:space="preserve"> Edit SA </w:t>
-      </w:r>
-      <w:r>
-        <w:rPr>
-          <w:sz w:val="28"/>
-          <w:szCs w:val="28"/>
-        </w:rPr>
-        <w:sym w:font="Wingdings" w:char="F0E0"/>
-      </w:r>
-      <w:r>
-        <w:rPr>
-          <w:sz w:val="28"/>
-          <w:szCs w:val="28"/>
-        </w:rPr>
-        <w:t xml:space="preserve"> select public subnet </w:t>
-      </w:r>
-      <w:r>
-        <w:rPr>
-          <w:sz w:val="28"/>
-          <w:szCs w:val="28"/>
-        </w:rPr>
-        <w:sym w:font="Wingdings" w:char="F0E0"/>
-      </w:r>
-      <w:r>
-        <w:rPr>
-          <w:sz w:val="28"/>
-          <w:szCs w:val="28"/>
-        </w:rPr>
-        <w:t xml:space="preserve"> Save.</w:t>
-      </w:r>
-    </w:p>
-    <w:p>
-      <w:pPr>
-        <w:rPr>
-          <w:sz w:val="28"/>
-          <w:szCs w:val="28"/>
-        </w:rPr>
-      </w:pPr>
-      <w:r>
-        <w:rPr>
-          <w:sz w:val="28"/>
-          <w:szCs w:val="28"/>
-        </w:rPr>
-        <w:drawing>
-          <wp:inline distT="0" distB="0" distL="0" distR="0" wp14:anchorId="76F58CBE" wp14:editId="7134FDBF">
-            <wp:extent cx="6840855" cy="2194560"/>
-            <wp:effectExtent l="0" t="0" r="0" b="0"/>
-            <wp:docPr id="1278320919" name="Picture 1"/>
-            <wp:cNvGraphicFramePr>
-              <a:graphicFrameLocks xmlns:a="http://schemas.openxmlformats.org/drawingml/2006/main" noChangeAspect="1"/>
-            </wp:cNvGraphicFramePr>
-            <a:graphic xmlns:a="http://schemas.openxmlformats.org/drawingml/2006/main">
-              <a:graphicData uri="http://schemas.openxmlformats.org/drawingml/2006/picture">
-                <pic:pic xmlns:pic="http://schemas.openxmlformats.org/drawingml/2006/picture">
-                  <pic:nvPicPr>
-                    <pic:cNvPr id="1278320919" name=""/>
-                    <pic:cNvPicPr/>
-                  </pic:nvPicPr>
-                  <pic:blipFill>
-                    <a:blip r:embed="rId16"/>
-                    <a:stretch>
-                      <a:fillRect/>
-                    </a:stretch>
-                  </pic:blipFill>
-                  <pic:spPr>
-                    <a:xfrm>
-                      <a:off x="0" y="0"/>
-                      <a:ext cx="6840855" cy="2194560"/>
-                    </a:xfrm>
-                    <a:prstGeom prst="rect">
-                      <a:avLst/>
-                    </a:prstGeom>
-                  </pic:spPr>
-                </pic:pic>
-              </a:graphicData>
-            </a:graphic>
-          </wp:inline>
-        </w:drawing>
-      </w:r>
-      <w:r>
-        <w:rPr>
-          <w:sz w:val="28"/>
-          <w:szCs w:val="28"/>
-        </w:rPr>
-        <w:t xml:space="preserve"> </w:t>
-      </w:r>
-    </w:p>
-    <w:p>
-      <w:pPr>
-        <w:rPr>
-          <w:sz w:val="28"/>
-          <w:szCs w:val="28"/>
-        </w:rPr>
-      </w:pPr>
-      <w:r>
-        <w:rPr>
-          <w:sz w:val="28"/>
-          <w:szCs w:val="28"/>
-        </w:rPr>
-        <w:lastRenderedPageBreak/>
-        <w:t xml:space="preserve">Step </w:t>
-      </w:r>
-      <w:proofErr w:type="gramStart"/>
-      <w:r>
-        <w:rPr>
-          <w:sz w:val="28"/>
-          <w:szCs w:val="28"/>
-        </w:rPr>
-        <w:t>7:Select</w:t>
-      </w:r>
-      <w:proofErr w:type="gramEnd"/>
-      <w:r>
-        <w:rPr>
-          <w:sz w:val="28"/>
-          <w:szCs w:val="28"/>
-        </w:rPr>
-        <w:t xml:space="preserve"> Route </w:t>
-      </w:r>
-      <w:r>
-        <w:rPr>
-          <w:sz w:val="28"/>
-          <w:szCs w:val="28"/>
-        </w:rPr>
-        <w:sym w:font="Wingdings" w:char="F0E0"/>
-      </w:r>
-      <w:r>
-        <w:rPr>
-          <w:sz w:val="28"/>
-          <w:szCs w:val="28"/>
-        </w:rPr>
-        <w:t>Edit route</w:t>
-      </w:r>
-      <w:r>
-        <w:rPr>
-          <w:sz w:val="28"/>
-          <w:szCs w:val="28"/>
-        </w:rPr>
-        <w:sym w:font="Wingdings" w:char="F0E0"/>
-      </w:r>
-      <w:r>
-        <w:rPr>
-          <w:sz w:val="28"/>
-          <w:szCs w:val="28"/>
-        </w:rPr>
-        <w:t>Add route</w:t>
-      </w:r>
-      <w:r>
-        <w:rPr>
-          <w:sz w:val="28"/>
-          <w:szCs w:val="28"/>
-        </w:rPr>
-        <w:sym w:font="Wingdings" w:char="F0E0"/>
-      </w:r>
-      <w:r>
-        <w:rPr>
-          <w:sz w:val="28"/>
-          <w:szCs w:val="28"/>
-        </w:rPr>
-        <w:t>select your IGW to grant internet access to public subnet.</w:t>
-      </w:r>
-    </w:p>
-    <w:p>
-      <w:pPr>
-        <w:rPr>
-          <w:sz w:val="28"/>
-          <w:szCs w:val="28"/>
-        </w:rPr>
-      </w:pPr>
-      <w:r>
-        <w:rPr>
-          <w:sz w:val="28"/>
-          <w:szCs w:val="28"/>
-        </w:rPr>
-        <w:drawing>
-          <wp:inline distT="0" distB="0" distL="0" distR="0" wp14:anchorId="3BD27BD0" wp14:editId="7418068E">
-            <wp:extent cx="6840855" cy="1586230"/>
-            <wp:effectExtent l="0" t="0" r="0" b="0"/>
-            <wp:docPr id="2064309793" name="Picture 1"/>
+          <wp:inline distT="0" distB="0" distL="0" distR="0" wp14:anchorId="7AEB3E22" wp14:editId="16F328C3">
+            <wp:extent cx="6840855" cy="1117600"/>
+            <wp:effectExtent l="0" t="0" r="0" b="6350"/>
+            <wp:docPr id="1679866794" name="Picture 1"/>
             <wp:cNvGraphicFramePr>
               <a:graphicFrameLocks xmlns:a="http://schemas.openxmlformats.org/drawingml/2006/main" noChangeAspect="1"/>
             </wp:cNvGraphicFramePr>
@@ -1237,7 +2372,7 @@
                     <pic:cNvPicPr/>
                   </pic:nvPicPr>
                   <pic:blipFill>
-                    <a:blip r:embed="rId17"/>
+                    <a:blip r:embed="rId26"/>
                     <a:stretch>
                       <a:fillRect/>
                     </a:stretch>
@@ -1245,7 +2380,7 @@
                   <pic:spPr>
                     <a:xfrm>
                       <a:off x="0" y="0"/>
-                      <a:ext cx="6840855" cy="1586230"/>
+                      <a:ext cx="6840855" cy="1117600"/>
                     </a:xfrm>
                     <a:prstGeom prst="rect">
                       <a:avLst/>
@@ -1267,14 +2402,16 @@
       </w:pPr>
       <w:r>
         <w:rPr>
-          <w:sz w:val="28"/>
-          <w:szCs w:val="28"/>
-        </w:rPr>
+          <w:noProof/>
+          <w:sz w:val="28"/>
+          <w:szCs w:val="28"/>
+        </w:rPr>
+        <w:lastRenderedPageBreak/>
         <w:drawing>
-          <wp:inline distT="0" distB="0" distL="0" distR="0" wp14:anchorId="33610096" wp14:editId="3FBCA325">
+          <wp:inline distT="0" distB="0" distL="0" distR="0" wp14:anchorId="347C8AD8" wp14:editId="245D74B2">
             <wp:extent cx="6840855" cy="2790190"/>
             <wp:effectExtent l="0" t="0" r="0" b="0"/>
-            <wp:docPr id="1004587246" name="Picture 1"/>
+            <wp:docPr id="1043340513" name="Picture 1"/>
             <wp:cNvGraphicFramePr>
               <a:graphicFrameLocks xmlns:a="http://schemas.openxmlformats.org/drawingml/2006/main" noChangeAspect="1"/>
             </wp:cNvGraphicFramePr>
@@ -1286,7 +2423,7 @@
                     <pic:cNvPicPr/>
                   </pic:nvPicPr>
                   <pic:blipFill>
-                    <a:blip r:embed="rId18"/>
+                    <a:blip r:embed="rId27"/>
                     <a:stretch>
                       <a:fillRect/>
                     </a:stretch>
@@ -1314,31 +2451,180 @@
           <w:szCs w:val="28"/>
         </w:rPr>
       </w:pPr>
-      <w:r>
-        <w:rPr>
-          <w:sz w:val="28"/>
-          <w:szCs w:val="28"/>
-        </w:rPr>
-        <w:t>Step 8: Repeat steps 5 and 6 only, to create Route table for private subnet without IGW.</w:t>
-      </w:r>
-    </w:p>
-    <w:p>
-      <w:pPr>
-        <w:rPr>
-          <w:sz w:val="28"/>
-          <w:szCs w:val="28"/>
-        </w:rPr>
-      </w:pPr>
-      <w:r>
-        <w:rPr>
+    </w:p>
+    <w:p>
+      <w:pPr>
+        <w:pStyle w:val="ListParagraph"/>
+        <w:numPr>
+          <w:ilvl w:val="0"/>
+          <w:numId w:val="2"/>
+        </w:numPr>
+        <w:ind w:left="0"/>
+        <w:rPr>
+          <w:rFonts w:cstheme="minorHAnsi"/>
+          <w:sz w:val="36"/>
+          <w:szCs w:val="36"/>
+        </w:rPr>
+      </w:pPr>
+      <w:r>
+        <w:rPr>
+          <w:rFonts w:cstheme="minorHAnsi"/>
+          <w:color w:val="1D1C1D"/>
+          <w:sz w:val="36"/>
+          <w:szCs w:val="36"/>
+          <w:shd w:val="clear" w:color="auto" w:fill="F8F8F8"/>
+        </w:rPr>
+        <w:t>Create EC2 in public subnet with t</w:t>
+      </w:r>
+      <w:proofErr w:type="gramStart"/>
+      <w:r>
+        <w:rPr>
+          <w:rFonts w:cstheme="minorHAnsi"/>
+          <w:color w:val="1D1C1D"/>
+          <w:sz w:val="36"/>
+          <w:szCs w:val="36"/>
+          <w:shd w:val="clear" w:color="auto" w:fill="F8F8F8"/>
+        </w:rPr>
+        <w:t>2.micro</w:t>
+      </w:r>
+      <w:proofErr w:type="gramEnd"/>
+      <w:r>
+        <w:rPr>
+          <w:rFonts w:cstheme="minorHAnsi"/>
+          <w:color w:val="1D1C1D"/>
+          <w:sz w:val="36"/>
+          <w:szCs w:val="36"/>
+          <w:shd w:val="clear" w:color="auto" w:fill="F8F8F8"/>
+        </w:rPr>
+        <w:t xml:space="preserve"> and install PHP</w:t>
+      </w:r>
+      <w:r>
+        <w:rPr>
+          <w:rFonts w:cstheme="minorHAnsi"/>
+          <w:color w:val="1D1C1D"/>
+          <w:sz w:val="36"/>
+          <w:szCs w:val="36"/>
+          <w:shd w:val="clear" w:color="auto" w:fill="F8F8F8"/>
+        </w:rPr>
+        <w:t>.</w:t>
+      </w:r>
+    </w:p>
+    <w:p>
+      <w:pPr>
+        <w:pStyle w:val="ListParagraph"/>
+        <w:ind w:left="0"/>
+        <w:rPr>
+          <w:rFonts w:cstheme="minorHAnsi"/>
+          <w:color w:val="1D1C1D"/>
+          <w:sz w:val="28"/>
+          <w:szCs w:val="28"/>
+          <w:shd w:val="clear" w:color="auto" w:fill="F8F8F8"/>
+        </w:rPr>
+      </w:pPr>
+      <w:r>
+        <w:rPr>
+          <w:rFonts w:cstheme="minorHAnsi"/>
+          <w:color w:val="1D1C1D"/>
+          <w:sz w:val="28"/>
+          <w:szCs w:val="28"/>
+          <w:shd w:val="clear" w:color="auto" w:fill="F8F8F8"/>
+        </w:rPr>
+        <w:t xml:space="preserve">Step </w:t>
+      </w:r>
+      <w:proofErr w:type="gramStart"/>
+      <w:r>
+        <w:rPr>
+          <w:rFonts w:cstheme="minorHAnsi"/>
+          <w:color w:val="1D1C1D"/>
+          <w:sz w:val="28"/>
+          <w:szCs w:val="28"/>
+          <w:shd w:val="clear" w:color="auto" w:fill="F8F8F8"/>
+        </w:rPr>
+        <w:t>1:</w:t>
+      </w:r>
+      <w:r>
+        <w:rPr>
+          <w:rFonts w:cstheme="minorHAnsi"/>
+          <w:color w:val="1D1C1D"/>
+          <w:sz w:val="28"/>
+          <w:szCs w:val="28"/>
+          <w:shd w:val="clear" w:color="auto" w:fill="F8F8F8"/>
+        </w:rPr>
+        <w:t>Login</w:t>
+      </w:r>
+      <w:proofErr w:type="gramEnd"/>
+      <w:r>
+        <w:rPr>
+          <w:rFonts w:cstheme="minorHAnsi"/>
+          <w:color w:val="1D1C1D"/>
+          <w:sz w:val="28"/>
+          <w:szCs w:val="28"/>
+          <w:shd w:val="clear" w:color="auto" w:fill="F8F8F8"/>
+        </w:rPr>
+        <w:t xml:space="preserve"> to AWS console select EC2</w:t>
+      </w:r>
+      <w:r>
+        <w:rPr>
+          <w:rFonts w:cstheme="minorHAnsi"/>
+          <w:color w:val="1D1C1D"/>
+          <w:sz w:val="28"/>
+          <w:szCs w:val="28"/>
+          <w:shd w:val="clear" w:color="auto" w:fill="F8F8F8"/>
+        </w:rPr>
+        <w:sym w:font="Wingdings" w:char="F0E0"/>
+      </w:r>
+      <w:r>
+        <w:rPr>
+          <w:rFonts w:cstheme="minorHAnsi"/>
+          <w:color w:val="1D1C1D"/>
+          <w:sz w:val="28"/>
+          <w:szCs w:val="28"/>
+          <w:shd w:val="clear" w:color="auto" w:fill="F8F8F8"/>
+        </w:rPr>
+        <w:t>Launch EC2</w:t>
+      </w:r>
+      <w:r>
+        <w:rPr>
+          <w:rFonts w:cstheme="minorHAnsi"/>
+          <w:color w:val="1D1C1D"/>
+          <w:sz w:val="28"/>
+          <w:szCs w:val="28"/>
+          <w:shd w:val="clear" w:color="auto" w:fill="F8F8F8"/>
+        </w:rPr>
+        <w:sym w:font="Wingdings" w:char="F0E0"/>
+      </w:r>
+      <w:r>
+        <w:rPr>
+          <w:rFonts w:cstheme="minorHAnsi"/>
+          <w:color w:val="1D1C1D"/>
+          <w:sz w:val="28"/>
+          <w:szCs w:val="28"/>
+          <w:shd w:val="clear" w:color="auto" w:fill="F8F8F8"/>
+        </w:rPr>
+        <w:t>select required configurations.</w:t>
+      </w:r>
+    </w:p>
+    <w:p>
+      <w:pPr>
+        <w:pStyle w:val="ListParagraph"/>
+        <w:ind w:left="0"/>
+        <w:rPr>
+          <w:rFonts w:cstheme="minorHAnsi"/>
+          <w:sz w:val="28"/>
+          <w:szCs w:val="28"/>
+        </w:rPr>
+      </w:pPr>
+      <w:r>
+        <w:rPr>
+          <w:rFonts w:cstheme="minorHAnsi"/>
           <w:sz w:val="28"/>
           <w:szCs w:val="28"/>
         </w:rPr>
         <w:drawing>
-          <wp:inline distT="0" distB="0" distL="0" distR="0" wp14:anchorId="068834A4" wp14:editId="192BA1FF">
-            <wp:extent cx="6840855" cy="1955165"/>
-            <wp:effectExtent l="0" t="0" r="0" b="6985"/>
-            <wp:docPr id="473892297" name="Picture 1"/>
+          <wp:inline distT="0" distB="0" distL="0" distR="0" wp14:anchorId="290DA9DD" wp14:editId="3DBFBBAF">
+            <wp:extent cx="6840855" cy="4100830"/>
+            <wp:effectExtent l="0" t="0" r="0" b="0"/>
+            <wp:docPr id="649615112" name="Picture 1"/>
             <wp:cNvGraphicFramePr>
               <a:graphicFrameLocks xmlns:a="http://schemas.openxmlformats.org/drawingml/2006/main" noChangeAspect="1"/>
             </wp:cNvGraphicFramePr>
@@ -1346,11 +2632,11 @@
               <a:graphicData uri="http://schemas.openxmlformats.org/drawingml/2006/picture">
                 <pic:pic xmlns:pic="http://schemas.openxmlformats.org/drawingml/2006/picture">
                   <pic:nvPicPr>
-                    <pic:cNvPr id="473892297" name=""/>
+                    <pic:cNvPr id="649615112" name=""/>
                     <pic:cNvPicPr/>
                   </pic:nvPicPr>
                   <pic:blipFill>
-                    <a:blip r:embed="rId19"/>
+                    <a:blip r:embed="rId28"/>
                     <a:stretch>
                       <a:fillRect/>
                     </a:stretch>
@@ -1358,7 +2644,7 @@
                   <pic:spPr>
                     <a:xfrm>
                       <a:off x="0" y="0"/>
-                      <a:ext cx="6840855" cy="1955165"/>
+                      <a:ext cx="6840855" cy="4100830"/>
                     </a:xfrm>
                     <a:prstGeom prst="rect">
                       <a:avLst/>
@@ -1373,238 +2659,25 @@
     </w:p>
     <w:p>
       <w:pPr>
-        <w:rPr>
-          <w:sz w:val="28"/>
-          <w:szCs w:val="28"/>
-        </w:rPr>
-      </w:pPr>
-    </w:p>
-    <w:p>
-      <w:pPr>
-        <w:rPr>
-          <w:sz w:val="28"/>
-          <w:szCs w:val="28"/>
-        </w:rPr>
-      </w:pPr>
-    </w:p>
-    <w:p>
-      <w:pPr>
-        <w:rPr>
-          <w:sz w:val="28"/>
-          <w:szCs w:val="28"/>
-        </w:rPr>
-      </w:pPr>
-    </w:p>
-    <w:p>
-      <w:pPr>
-        <w:rPr>
-          <w:sz w:val="28"/>
-          <w:szCs w:val="28"/>
-        </w:rPr>
-      </w:pPr>
-    </w:p>
-    <w:p>
-      <w:pPr>
-        <w:rPr>
-          <w:sz w:val="28"/>
-          <w:szCs w:val="28"/>
-        </w:rPr>
-      </w:pPr>
-    </w:p>
-    <w:p>
-      <w:pPr>
-        <w:rPr>
-          <w:sz w:val="28"/>
-          <w:szCs w:val="28"/>
-        </w:rPr>
-      </w:pPr>
-    </w:p>
-    <w:p>
-      <w:pPr>
-        <w:rPr>
-          <w:sz w:val="28"/>
-          <w:szCs w:val="28"/>
-        </w:rPr>
-      </w:pPr>
-    </w:p>
-    <w:p>
-      <w:pPr>
         <w:pStyle w:val="ListParagraph"/>
-        <w:numPr>
-          <w:ilvl w:val="0"/>
-          <w:numId w:val="2"/>
-        </w:numPr>
-        <w:shd w:val="clear" w:color="auto" w:fill="F8F8F8"/>
-        <w:spacing w:before="100" w:beforeAutospacing="1" w:after="0" w:line="240" w:lineRule="auto"/>
-        <w:ind w:left="0" w:hanging="284"/>
-        <w:rPr>
-          <w:rFonts w:eastAsia="Times New Roman" w:cstheme="minorHAnsi"/>
-          <w:color w:val="1D1C1D"/>
-          <w:kern w:val="0"/>
-          <w:sz w:val="36"/>
-          <w:szCs w:val="36"/>
-          <w:lang w:eastAsia="en-IN" w:bidi="ta-IN"/>
-          <w14:ligatures w14:val="none"/>
-        </w:rPr>
-      </w:pPr>
-      <w:r>
-        <w:rPr>
-          <w:rFonts w:eastAsia="Times New Roman" w:cstheme="minorHAnsi"/>
-          <w:color w:val="1D1C1D"/>
-          <w:kern w:val="0"/>
-          <w:sz w:val="36"/>
-          <w:szCs w:val="36"/>
-          <w:lang w:eastAsia="en-IN" w:bidi="ta-IN"/>
-          <w14:ligatures w14:val="none"/>
-        </w:rPr>
-        <w:lastRenderedPageBreak/>
-        <w:t>Enable DNS Hostname in VPC.</w:t>
-      </w:r>
-    </w:p>
-    <w:p>
-      <w:pPr>
-        <w:pStyle w:val="ListParagraph"/>
-        <w:shd w:val="clear" w:color="auto" w:fill="F8F8F8"/>
-        <w:spacing w:before="100" w:beforeAutospacing="1" w:after="0" w:line="240" w:lineRule="auto"/>
         <w:ind w:left="0"/>
         <w:rPr>
-          <w:rFonts w:eastAsia="Times New Roman" w:cstheme="minorHAnsi"/>
-          <w:color w:val="1D1C1D"/>
-          <w:kern w:val="0"/>
-          <w:sz w:val="28"/>
-          <w:szCs w:val="28"/>
-          <w:lang w:eastAsia="en-IN" w:bidi="ta-IN"/>
-          <w14:ligatures w14:val="none"/>
-        </w:rPr>
-      </w:pPr>
-      <w:r>
-        <w:rPr>
-          <w:rFonts w:eastAsia="Times New Roman" w:cstheme="minorHAnsi"/>
-          <w:color w:val="1D1C1D"/>
-          <w:kern w:val="0"/>
-          <w:sz w:val="28"/>
-          <w:szCs w:val="28"/>
-          <w:lang w:eastAsia="en-IN" w:bidi="ta-IN"/>
-          <w14:ligatures w14:val="none"/>
-        </w:rPr>
-        <w:t xml:space="preserve">Step 1: Login to Aws console select </w:t>
-      </w:r>
-      <w:r>
-        <w:rPr>
-          <w:rFonts w:eastAsia="Times New Roman" w:cstheme="minorHAnsi"/>
-          <w:color w:val="1D1C1D"/>
-          <w:kern w:val="0"/>
-          <w:sz w:val="28"/>
-          <w:szCs w:val="28"/>
-          <w:lang w:eastAsia="en-IN" w:bidi="ta-IN"/>
-          <w14:ligatures w14:val="none"/>
-        </w:rPr>
-        <w:t xml:space="preserve">VPC </w:t>
-      </w:r>
-      <w:r>
-        <w:rPr>
-          <w:rFonts w:eastAsia="Times New Roman" w:cstheme="minorHAnsi"/>
-          <w:color w:val="1D1C1D"/>
-          <w:kern w:val="0"/>
-          <w:sz w:val="28"/>
-          <w:szCs w:val="28"/>
-          <w:lang w:eastAsia="en-IN" w:bidi="ta-IN"/>
-          <w14:ligatures w14:val="none"/>
-        </w:rPr>
-        <w:sym w:font="Wingdings" w:char="F0E0"/>
-      </w:r>
-      <w:r>
-        <w:rPr>
-          <w:rFonts w:eastAsia="Times New Roman" w:cstheme="minorHAnsi"/>
-          <w:color w:val="1D1C1D"/>
-          <w:kern w:val="0"/>
-          <w:sz w:val="28"/>
-          <w:szCs w:val="28"/>
-          <w:lang w:eastAsia="en-IN" w:bidi="ta-IN"/>
-          <w14:ligatures w14:val="none"/>
-        </w:rPr>
-        <w:t xml:space="preserve"> your VPC </w:t>
-      </w:r>
-      <w:r>
-        <w:rPr>
-          <w:rFonts w:eastAsia="Times New Roman" w:cstheme="minorHAnsi"/>
-          <w:color w:val="1D1C1D"/>
-          <w:kern w:val="0"/>
-          <w:sz w:val="28"/>
-          <w:szCs w:val="28"/>
-          <w:lang w:eastAsia="en-IN" w:bidi="ta-IN"/>
-          <w14:ligatures w14:val="none"/>
-        </w:rPr>
-        <w:sym w:font="Wingdings" w:char="F0E0"/>
-      </w:r>
-      <w:r>
-        <w:rPr>
-          <w:rFonts w:eastAsia="Times New Roman" w:cstheme="minorHAnsi"/>
-          <w:color w:val="1D1C1D"/>
-          <w:kern w:val="0"/>
-          <w:sz w:val="28"/>
-          <w:szCs w:val="28"/>
-          <w:lang w:eastAsia="en-IN" w:bidi="ta-IN"/>
-          <w14:ligatures w14:val="none"/>
-        </w:rPr>
-        <w:t xml:space="preserve"> Actions </w:t>
-      </w:r>
-      <w:r>
-        <w:rPr>
-          <w:rFonts w:eastAsia="Times New Roman" w:cstheme="minorHAnsi"/>
-          <w:color w:val="1D1C1D"/>
-          <w:kern w:val="0"/>
-          <w:sz w:val="28"/>
-          <w:szCs w:val="28"/>
-          <w:lang w:eastAsia="en-IN" w:bidi="ta-IN"/>
-          <w14:ligatures w14:val="none"/>
-        </w:rPr>
-        <w:sym w:font="Wingdings" w:char="F0E0"/>
-      </w:r>
-      <w:r>
-        <w:rPr>
-          <w:rFonts w:eastAsia="Times New Roman" w:cstheme="minorHAnsi"/>
-          <w:color w:val="1D1C1D"/>
-          <w:kern w:val="0"/>
-          <w:sz w:val="28"/>
-          <w:szCs w:val="28"/>
-          <w:lang w:eastAsia="en-IN" w:bidi="ta-IN"/>
-          <w14:ligatures w14:val="none"/>
-        </w:rPr>
-        <w:t xml:space="preserve"> Edit VPC settings.</w:t>
-      </w:r>
-    </w:p>
-    <w:p>
-      <w:pPr>
-        <w:pStyle w:val="ListParagraph"/>
-        <w:shd w:val="clear" w:color="auto" w:fill="F8F8F8"/>
-        <w:spacing w:before="100" w:beforeAutospacing="1" w:after="0" w:line="240" w:lineRule="auto"/>
-        <w:ind w:left="0"/>
-        <w:rPr>
-          <w:rFonts w:eastAsia="Times New Roman" w:cstheme="minorHAnsi"/>
-          <w:color w:val="1D1C1D"/>
-          <w:kern w:val="0"/>
-          <w:sz w:val="28"/>
-          <w:szCs w:val="28"/>
-          <w:lang w:eastAsia="en-IN" w:bidi="ta-IN"/>
-          <w14:ligatures w14:val="none"/>
-        </w:rPr>
-      </w:pPr>
-      <w:r>
-        <w:rPr>
-          <w:rFonts w:eastAsia="Times New Roman" w:cstheme="minorHAnsi"/>
-          <w:color w:val="1D1C1D"/>
-          <w:kern w:val="0"/>
-          <w:sz w:val="28"/>
-          <w:szCs w:val="28"/>
-          <w:lang w:eastAsia="en-IN" w:bidi="ta-IN"/>
-          <w14:ligatures w14:val="none"/>
+          <w:rFonts w:cstheme="minorHAnsi"/>
+          <w:sz w:val="28"/>
+          <w:szCs w:val="28"/>
+        </w:rPr>
+      </w:pPr>
+      <w:r>
+        <w:rPr>
+          <w:rFonts w:cstheme="minorHAnsi"/>
+          <w:sz w:val="28"/>
+          <w:szCs w:val="28"/>
         </w:rPr>
         <w:drawing>
-          <wp:inline distT="0" distB="0" distL="0" distR="0" wp14:anchorId="383EE282" wp14:editId="4C1B8028">
-            <wp:extent cx="6840855" cy="1623695"/>
+          <wp:inline distT="0" distB="0" distL="0" distR="0" wp14:anchorId="43235984" wp14:editId="2C44FF9C">
+            <wp:extent cx="6840855" cy="1812925"/>
             <wp:effectExtent l="0" t="0" r="0" b="0"/>
-            <wp:docPr id="1933736001" name="Picture 1"/>
+            <wp:docPr id="93604676" name="Picture 1"/>
             <wp:cNvGraphicFramePr>
               <a:graphicFrameLocks xmlns:a="http://schemas.openxmlformats.org/drawingml/2006/main" noChangeAspect="1"/>
             </wp:cNvGraphicFramePr>
@@ -1612,11 +2685,11 @@
               <a:graphicData uri="http://schemas.openxmlformats.org/drawingml/2006/picture">
                 <pic:pic xmlns:pic="http://schemas.openxmlformats.org/drawingml/2006/picture">
                   <pic:nvPicPr>
-                    <pic:cNvPr id="1933736001" name=""/>
+                    <pic:cNvPr id="93604676" name=""/>
                     <pic:cNvPicPr/>
                   </pic:nvPicPr>
                   <pic:blipFill>
-                    <a:blip r:embed="rId20"/>
+                    <a:blip r:embed="rId29"/>
                     <a:stretch>
                       <a:fillRect/>
                     </a:stretch>
@@ -1624,7 +2697,7 @@
                   <pic:spPr>
                     <a:xfrm>
                       <a:off x="0" y="0"/>
-                      <a:ext cx="6840855" cy="1623695"/>
+                      <a:ext cx="6840855" cy="1812925"/>
                     </a:xfrm>
                     <a:prstGeom prst="rect">
                       <a:avLst/>
@@ -1640,75 +2713,36 @@
     <w:p>
       <w:pPr>
         <w:pStyle w:val="ListParagraph"/>
-        <w:shd w:val="clear" w:color="auto" w:fill="F8F8F8"/>
-        <w:spacing w:before="100" w:beforeAutospacing="1" w:after="0" w:line="240" w:lineRule="auto"/>
         <w:ind w:left="0"/>
         <w:rPr>
-          <w:rFonts w:eastAsia="Times New Roman" w:cstheme="minorHAnsi"/>
-          <w:color w:val="1D1C1D"/>
-          <w:kern w:val="0"/>
-          <w:sz w:val="28"/>
-          <w:szCs w:val="28"/>
-          <w:lang w:eastAsia="en-IN" w:bidi="ta-IN"/>
-          <w14:ligatures w14:val="none"/>
-        </w:rPr>
-      </w:pPr>
-      <w:r>
-        <w:rPr>
-          <w:rFonts w:eastAsia="Times New Roman" w:cstheme="minorHAnsi"/>
-          <w:color w:val="1D1C1D"/>
-          <w:kern w:val="0"/>
-          <w:sz w:val="28"/>
-          <w:szCs w:val="28"/>
-          <w:lang w:eastAsia="en-IN" w:bidi="ta-IN"/>
-          <w14:ligatures w14:val="none"/>
-        </w:rPr>
-        <w:t>Step 2: Select Enabl</w:t>
-      </w:r>
-      <w:r>
-        <w:rPr>
-          <w:rFonts w:eastAsia="Times New Roman" w:cstheme="minorHAnsi"/>
-          <w:color w:val="1D1C1D"/>
-          <w:kern w:val="0"/>
-          <w:sz w:val="28"/>
-          <w:szCs w:val="28"/>
-          <w:lang w:eastAsia="en-IN" w:bidi="ta-IN"/>
-          <w14:ligatures w14:val="none"/>
-        </w:rPr>
-        <w:t xml:space="preserve">e DNS hostnames under DNS settings and save. </w:t>
-      </w:r>
+          <w:rFonts w:cstheme="minorHAnsi"/>
+          <w:sz w:val="28"/>
+          <w:szCs w:val="28"/>
+        </w:rPr>
+      </w:pPr>
     </w:p>
     <w:p>
       <w:pPr>
         <w:pStyle w:val="ListParagraph"/>
-        <w:shd w:val="clear" w:color="auto" w:fill="F8F8F8"/>
-        <w:spacing w:before="100" w:beforeAutospacing="1" w:after="0" w:line="240" w:lineRule="auto"/>
         <w:ind w:left="0"/>
         <w:rPr>
-          <w:rFonts w:eastAsia="Times New Roman" w:cstheme="minorHAnsi"/>
-          <w:color w:val="1D1C1D"/>
-          <w:kern w:val="0"/>
-          <w:sz w:val="28"/>
-          <w:szCs w:val="28"/>
-          <w:lang w:eastAsia="en-IN" w:bidi="ta-IN"/>
-          <w14:ligatures w14:val="none"/>
-        </w:rPr>
-      </w:pPr>
-      <w:r>
-        <w:rPr>
-          <w:rFonts w:eastAsia="Times New Roman" w:cstheme="minorHAnsi"/>
-          <w:color w:val="1D1C1D"/>
-          <w:kern w:val="0"/>
-          <w:sz w:val="28"/>
-          <w:szCs w:val="28"/>
-          <w:lang w:eastAsia="en-IN" w:bidi="ta-IN"/>
-          <w14:ligatures w14:val="none"/>
-        </w:rPr>
+          <w:rFonts w:cstheme="minorHAnsi"/>
+          <w:sz w:val="28"/>
+          <w:szCs w:val="28"/>
+        </w:rPr>
+      </w:pPr>
+      <w:r>
+        <w:rPr>
+          <w:rFonts w:cstheme="minorHAnsi"/>
+          <w:sz w:val="28"/>
+          <w:szCs w:val="28"/>
+        </w:rPr>
+        <w:lastRenderedPageBreak/>
         <w:drawing>
-          <wp:inline distT="0" distB="0" distL="0" distR="0" wp14:anchorId="197BFE7F" wp14:editId="7FF314A6">
-            <wp:extent cx="6840855" cy="2865120"/>
+          <wp:inline distT="0" distB="0" distL="0" distR="0" wp14:anchorId="3CA90D1D" wp14:editId="47EE893F">
+            <wp:extent cx="6840855" cy="2365375"/>
             <wp:effectExtent l="0" t="0" r="0" b="0"/>
-            <wp:docPr id="625381221" name="Picture 1"/>
+            <wp:docPr id="113073022" name="Picture 1"/>
             <wp:cNvGraphicFramePr>
               <a:graphicFrameLocks xmlns:a="http://schemas.openxmlformats.org/drawingml/2006/main" noChangeAspect="1"/>
             </wp:cNvGraphicFramePr>
@@ -1716,11 +2750,11 @@
               <a:graphicData uri="http://schemas.openxmlformats.org/drawingml/2006/picture">
                 <pic:pic xmlns:pic="http://schemas.openxmlformats.org/drawingml/2006/picture">
                   <pic:nvPicPr>
-                    <pic:cNvPr id="625381221" name=""/>
+                    <pic:cNvPr id="113073022" name=""/>
                     <pic:cNvPicPr/>
                   </pic:nvPicPr>
                   <pic:blipFill>
-                    <a:blip r:embed="rId21"/>
+                    <a:blip r:embed="rId30"/>
                     <a:stretch>
                       <a:fillRect/>
                     </a:stretch>
@@ -1728,7 +2762,7 @@
                   <pic:spPr>
                     <a:xfrm>
                       <a:off x="0" y="0"/>
-                      <a:ext cx="6840855" cy="2865120"/>
+                      <a:ext cx="6840855" cy="2365375"/>
                     </a:xfrm>
                     <a:prstGeom prst="rect">
                       <a:avLst/>
@@ -1743,15 +2777,419 @@
     </w:p>
     <w:p>
       <w:pPr>
-        <w:rPr>
-          <w:sz w:val="28"/>
-          <w:szCs w:val="28"/>
-        </w:rPr>
-      </w:pPr>
-    </w:p>
-    <w:p>
-      <w:pPr>
-        <w:rPr>
+        <w:pStyle w:val="ListParagraph"/>
+        <w:ind w:left="0"/>
+        <w:rPr>
+          <w:rFonts w:cstheme="minorHAnsi"/>
+          <w:sz w:val="28"/>
+          <w:szCs w:val="28"/>
+        </w:rPr>
+      </w:pPr>
+      <w:r>
+        <w:rPr>
+          <w:rFonts w:cstheme="minorHAnsi"/>
+          <w:sz w:val="28"/>
+          <w:szCs w:val="28"/>
+        </w:rPr>
+        <w:t xml:space="preserve">Step 2: In User data enter script to install httpd and </w:t>
+      </w:r>
+      <w:proofErr w:type="spellStart"/>
+      <w:r>
+        <w:rPr>
+          <w:rFonts w:cstheme="minorHAnsi"/>
+          <w:sz w:val="28"/>
+          <w:szCs w:val="28"/>
+        </w:rPr>
+        <w:t>php</w:t>
+      </w:r>
+      <w:proofErr w:type="spellEnd"/>
+      <w:r>
+        <w:rPr>
+          <w:rFonts w:cstheme="minorHAnsi"/>
+          <w:sz w:val="28"/>
+          <w:szCs w:val="28"/>
+        </w:rPr>
+        <w:t xml:space="preserve"> and click launch instance.</w:t>
+      </w:r>
+    </w:p>
+    <w:p>
+      <w:pPr>
+        <w:pStyle w:val="ListParagraph"/>
+        <w:ind w:left="0"/>
+        <w:rPr>
+          <w:rFonts w:cstheme="minorHAnsi"/>
+          <w:sz w:val="28"/>
+          <w:szCs w:val="28"/>
+        </w:rPr>
+      </w:pPr>
+      <w:r>
+        <w:rPr>
+          <w:rFonts w:cstheme="minorHAnsi"/>
+          <w:sz w:val="28"/>
+          <w:szCs w:val="28"/>
+        </w:rPr>
+        <w:drawing>
+          <wp:inline distT="0" distB="0" distL="0" distR="0" wp14:anchorId="5151D558" wp14:editId="25E285F4">
+            <wp:extent cx="6840855" cy="2031365"/>
+            <wp:effectExtent l="0" t="0" r="0" b="6985"/>
+            <wp:docPr id="2066254749" name="Picture 1"/>
+            <wp:cNvGraphicFramePr>
+              <a:graphicFrameLocks xmlns:a="http://schemas.openxmlformats.org/drawingml/2006/main" noChangeAspect="1"/>
+            </wp:cNvGraphicFramePr>
+            <a:graphic xmlns:a="http://schemas.openxmlformats.org/drawingml/2006/main">
+              <a:graphicData uri="http://schemas.openxmlformats.org/drawingml/2006/picture">
+                <pic:pic xmlns:pic="http://schemas.openxmlformats.org/drawingml/2006/picture">
+                  <pic:nvPicPr>
+                    <pic:cNvPr id="2066254749" name=""/>
+                    <pic:cNvPicPr/>
+                  </pic:nvPicPr>
+                  <pic:blipFill>
+                    <a:blip r:embed="rId31"/>
+                    <a:stretch>
+                      <a:fillRect/>
+                    </a:stretch>
+                  </pic:blipFill>
+                  <pic:spPr>
+                    <a:xfrm>
+                      <a:off x="0" y="0"/>
+                      <a:ext cx="6840855" cy="2031365"/>
+                    </a:xfrm>
+                    <a:prstGeom prst="rect">
+                      <a:avLst/>
+                    </a:prstGeom>
+                  </pic:spPr>
+                </pic:pic>
+              </a:graphicData>
+            </a:graphic>
+          </wp:inline>
+        </w:drawing>
+      </w:r>
+    </w:p>
+    <w:p>
+      <w:pPr>
+        <w:pStyle w:val="ListParagraph"/>
+        <w:ind w:left="0"/>
+        <w:rPr>
+          <w:rFonts w:cstheme="minorHAnsi"/>
+          <w:sz w:val="28"/>
+          <w:szCs w:val="28"/>
+        </w:rPr>
+      </w:pPr>
+      <w:r>
+        <w:rPr>
+          <w:rFonts w:cstheme="minorHAnsi"/>
+          <w:sz w:val="28"/>
+          <w:szCs w:val="28"/>
+        </w:rPr>
+        <w:t>Step 3: Change the inbound rule to allow SSH, HTTP, HTTPS ports.</w:t>
+      </w:r>
+    </w:p>
+    <w:p>
+      <w:pPr>
+        <w:pStyle w:val="ListParagraph"/>
+        <w:ind w:left="0"/>
+        <w:rPr>
+          <w:rFonts w:cstheme="minorHAnsi"/>
+          <w:sz w:val="28"/>
+          <w:szCs w:val="28"/>
+        </w:rPr>
+      </w:pPr>
+      <w:r>
+        <w:rPr>
+          <w:rFonts w:cstheme="minorHAnsi"/>
+          <w:sz w:val="28"/>
+          <w:szCs w:val="28"/>
+        </w:rPr>
+        <w:drawing>
+          <wp:inline distT="0" distB="0" distL="0" distR="0" wp14:anchorId="3E681BB6" wp14:editId="2DCE8223">
+            <wp:extent cx="6840855" cy="1784350"/>
+            <wp:effectExtent l="0" t="0" r="0" b="6350"/>
+            <wp:docPr id="2072977725" name="Picture 1"/>
+            <wp:cNvGraphicFramePr>
+              <a:graphicFrameLocks xmlns:a="http://schemas.openxmlformats.org/drawingml/2006/main" noChangeAspect="1"/>
+            </wp:cNvGraphicFramePr>
+            <a:graphic xmlns:a="http://schemas.openxmlformats.org/drawingml/2006/main">
+              <a:graphicData uri="http://schemas.openxmlformats.org/drawingml/2006/picture">
+                <pic:pic xmlns:pic="http://schemas.openxmlformats.org/drawingml/2006/picture">
+                  <pic:nvPicPr>
+                    <pic:cNvPr id="2072977725" name=""/>
+                    <pic:cNvPicPr/>
+                  </pic:nvPicPr>
+                  <pic:blipFill>
+                    <a:blip r:embed="rId32"/>
+                    <a:stretch>
+                      <a:fillRect/>
+                    </a:stretch>
+                  </pic:blipFill>
+                  <pic:spPr>
+                    <a:xfrm>
+                      <a:off x="0" y="0"/>
+                      <a:ext cx="6840855" cy="1784350"/>
+                    </a:xfrm>
+                    <a:prstGeom prst="rect">
+                      <a:avLst/>
+                    </a:prstGeom>
+                  </pic:spPr>
+                </pic:pic>
+              </a:graphicData>
+            </a:graphic>
+          </wp:inline>
+        </w:drawing>
+      </w:r>
+    </w:p>
+    <w:p>
+      <w:pPr>
+        <w:pStyle w:val="ListParagraph"/>
+        <w:ind w:left="0"/>
+        <w:rPr>
+          <w:rFonts w:cstheme="minorHAnsi"/>
+          <w:sz w:val="28"/>
+          <w:szCs w:val="28"/>
+        </w:rPr>
+      </w:pPr>
+      <w:r>
+        <w:rPr>
+          <w:rFonts w:cstheme="minorHAnsi"/>
+          <w:sz w:val="28"/>
+          <w:szCs w:val="28"/>
+        </w:rPr>
+        <w:t xml:space="preserve">Step </w:t>
+      </w:r>
+      <w:r>
+        <w:rPr>
+          <w:rFonts w:cstheme="minorHAnsi"/>
+          <w:sz w:val="28"/>
+          <w:szCs w:val="28"/>
+        </w:rPr>
+        <w:t>4</w:t>
+      </w:r>
+      <w:r>
+        <w:rPr>
+          <w:rFonts w:cstheme="minorHAnsi"/>
+          <w:sz w:val="28"/>
+          <w:szCs w:val="28"/>
+        </w:rPr>
+        <w:t xml:space="preserve">: </w:t>
+      </w:r>
+      <w:r>
+        <w:rPr>
+          <w:rFonts w:cstheme="minorHAnsi"/>
+          <w:sz w:val="28"/>
+          <w:szCs w:val="28"/>
+        </w:rPr>
+        <w:t xml:space="preserve">copy the public of instance and run </w:t>
+      </w:r>
+      <w:proofErr w:type="spellStart"/>
+      <w:r>
+        <w:rPr>
+          <w:rFonts w:cstheme="minorHAnsi"/>
+          <w:b/>
+          <w:bCs/>
+          <w:sz w:val="28"/>
+          <w:szCs w:val="28"/>
+        </w:rPr>
+        <w:t>public</w:t>
+      </w:r>
+      <w:r>
+        <w:rPr>
+          <w:rFonts w:cstheme="minorHAnsi"/>
+          <w:b/>
+          <w:bCs/>
+          <w:sz w:val="28"/>
+          <w:szCs w:val="28"/>
+        </w:rPr>
+        <w:t>_ip</w:t>
+      </w:r>
+      <w:proofErr w:type="spellEnd"/>
+      <w:r>
+        <w:rPr>
+          <w:rFonts w:cstheme="minorHAnsi"/>
+          <w:b/>
+          <w:bCs/>
+          <w:sz w:val="28"/>
+          <w:szCs w:val="28"/>
+        </w:rPr>
+        <w:t>/</w:t>
+      </w:r>
+      <w:proofErr w:type="spellStart"/>
+      <w:r>
+        <w:rPr>
+          <w:rFonts w:cstheme="minorHAnsi"/>
+          <w:b/>
+          <w:bCs/>
+          <w:sz w:val="28"/>
+          <w:szCs w:val="28"/>
+        </w:rPr>
+        <w:t>phpinfo.php</w:t>
+      </w:r>
+      <w:proofErr w:type="spellEnd"/>
+      <w:r>
+        <w:rPr>
+          <w:rFonts w:cstheme="minorHAnsi"/>
+          <w:b/>
+          <w:bCs/>
+          <w:sz w:val="28"/>
+          <w:szCs w:val="28"/>
+        </w:rPr>
+        <w:t xml:space="preserve"> </w:t>
+      </w:r>
+      <w:r>
+        <w:rPr>
+          <w:rFonts w:cstheme="minorHAnsi"/>
+          <w:sz w:val="28"/>
+          <w:szCs w:val="28"/>
+        </w:rPr>
+        <w:t>in your browser.</w:t>
+      </w:r>
+    </w:p>
+    <w:p>
+      <w:pPr>
+        <w:pStyle w:val="ListParagraph"/>
+        <w:ind w:left="0"/>
+        <w:rPr>
+          <w:rFonts w:cstheme="minorHAnsi"/>
+          <w:sz w:val="28"/>
+          <w:szCs w:val="28"/>
+        </w:rPr>
+      </w:pPr>
+      <w:r>
+        <w:rPr>
+          <w:rFonts w:cstheme="minorHAnsi"/>
+          <w:sz w:val="28"/>
+          <w:szCs w:val="28"/>
+        </w:rPr>
+        <w:drawing>
+          <wp:inline distT="0" distB="0" distL="0" distR="0" wp14:anchorId="30F716BB" wp14:editId="28C9DA3C">
+            <wp:extent cx="6840855" cy="795020"/>
+            <wp:effectExtent l="0" t="0" r="0" b="5080"/>
+            <wp:docPr id="637973874" name="Picture 1"/>
+            <wp:cNvGraphicFramePr>
+              <a:graphicFrameLocks xmlns:a="http://schemas.openxmlformats.org/drawingml/2006/main" noChangeAspect="1"/>
+            </wp:cNvGraphicFramePr>
+            <a:graphic xmlns:a="http://schemas.openxmlformats.org/drawingml/2006/main">
+              <a:graphicData uri="http://schemas.openxmlformats.org/drawingml/2006/picture">
+                <pic:pic xmlns:pic="http://schemas.openxmlformats.org/drawingml/2006/picture">
+                  <pic:nvPicPr>
+                    <pic:cNvPr id="637973874" name=""/>
+                    <pic:cNvPicPr/>
+                  </pic:nvPicPr>
+                  <pic:blipFill>
+                    <a:blip r:embed="rId33"/>
+                    <a:stretch>
+                      <a:fillRect/>
+                    </a:stretch>
+                  </pic:blipFill>
+                  <pic:spPr>
+                    <a:xfrm>
+                      <a:off x="0" y="0"/>
+                      <a:ext cx="6840855" cy="795020"/>
+                    </a:xfrm>
+                    <a:prstGeom prst="rect">
+                      <a:avLst/>
+                    </a:prstGeom>
+                  </pic:spPr>
+                </pic:pic>
+              </a:graphicData>
+            </a:graphic>
+          </wp:inline>
+        </w:drawing>
+      </w:r>
+    </w:p>
+    <w:p>
+      <w:pPr>
+        <w:pStyle w:val="ListParagraph"/>
+        <w:ind w:left="0"/>
+        <w:rPr>
+          <w:rFonts w:cstheme="minorHAnsi"/>
+          <w:sz w:val="28"/>
+          <w:szCs w:val="28"/>
+        </w:rPr>
+      </w:pPr>
+    </w:p>
+    <w:p>
+      <w:pPr>
+        <w:pStyle w:val="ListParagraph"/>
+        <w:ind w:left="0"/>
+        <w:rPr>
+          <w:rFonts w:cstheme="minorHAnsi"/>
+          <w:sz w:val="28"/>
+          <w:szCs w:val="28"/>
+        </w:rPr>
+      </w:pPr>
+    </w:p>
+    <w:p>
+      <w:pPr>
+        <w:pStyle w:val="ListParagraph"/>
+        <w:ind w:left="0"/>
+        <w:rPr>
+          <w:rFonts w:cstheme="minorHAnsi"/>
+          <w:sz w:val="28"/>
+          <w:szCs w:val="28"/>
+        </w:rPr>
+      </w:pPr>
+    </w:p>
+    <w:p>
+      <w:pPr>
+        <w:pStyle w:val="ListParagraph"/>
+        <w:ind w:left="0"/>
+        <w:rPr>
+          <w:rFonts w:cstheme="minorHAnsi"/>
+          <w:sz w:val="28"/>
+          <w:szCs w:val="28"/>
+        </w:rPr>
+      </w:pPr>
+    </w:p>
+    <w:p>
+      <w:pPr>
+        <w:rPr>
+          <w:sz w:val="28"/>
+          <w:szCs w:val="28"/>
+        </w:rPr>
+      </w:pPr>
+    </w:p>
+    <w:p>
+      <w:pPr>
+        <w:rPr>
+          <w:sz w:val="28"/>
+          <w:szCs w:val="28"/>
+        </w:rPr>
+      </w:pPr>
+    </w:p>
+    <w:p>
+      <w:pPr>
+        <w:rPr>
+          <w:sz w:val="28"/>
+          <w:szCs w:val="28"/>
+        </w:rPr>
+      </w:pPr>
+    </w:p>
+    <w:p>
+      <w:pPr>
+        <w:rPr>
+          <w:sz w:val="28"/>
+          <w:szCs w:val="28"/>
+        </w:rPr>
+      </w:pPr>
+    </w:p>
+    <w:p>
+      <w:pPr>
+        <w:pStyle w:val="ListParagraph"/>
+        <w:spacing w:after="0"/>
+        <w:ind w:left="0"/>
+        <w:rPr>
+          <w:rFonts w:cstheme="minorHAnsi"/>
+          <w:sz w:val="28"/>
+          <w:szCs w:val="28"/>
+        </w:rPr>
+      </w:pPr>
+    </w:p>
+    <w:p>
+      <w:pPr>
+        <w:pStyle w:val="ListParagraph"/>
+        <w:spacing w:after="0"/>
+        <w:ind w:left="0"/>
+        <w:rPr>
+          <w:rFonts w:cstheme="minorHAnsi"/>
           <w:sz w:val="28"/>
           <w:szCs w:val="28"/>
         </w:rPr>
@@ -1770,6 +3208,119 @@
 <file path=word/numbering.xml><?xml version="1.0" encoding="utf-8"?>
 <w:numbering xmlns:wpc="http://schemas.microsoft.com/office/word/2010/wordprocessingCanvas" xmlns:cx="http://schemas.microsoft.com/office/drawing/2014/chartex" xmlns:cx1="http://schemas.microsoft.com/office/drawing/2015/9/8/chartex" xmlns:cx2="http://schemas.microsoft.com/office/drawing/2015/10/21/chartex" xmlns:cx3="http://schemas.microsoft.com/office/drawing/2016/5/9/chartex" xmlns:cx4="http://schemas.microsoft.com/office/drawing/2016/5/10/chartex" xmlns:cx5="http://schemas.microsoft.com/office/drawing/2016/5/11/chartex" xmlns:cx6="http://schemas.microsoft.com/office/drawing/2016/5/12/chartex" xmlns:cx7="http://schemas.microsoft.com/office/drawing/2016/5/13/chartex" xmlns:cx8="http://schemas.microsoft.com/office/drawing/2016/5/14/chartex" xmlns:mc="http://schemas.openxmlformats.org/markup-compatibility/2006" xmlns:aink="http://schemas.microsoft.com/office/drawing/2016/ink" xmlns:am3d="http://schemas.microsoft.com/office/drawing/2017/model3d" xmlns:o="urn:schemas-microsoft-com:office:office" xmlns:oel="http://schemas.microsoft.com/office/2019/extlst" xmlns:r="http://schemas.openxmlformats.org/officeDocument/2006/relationships" xmlns:m="http://schemas.openxmlformats.org/officeDocument/2006/math" xmlns:v="urn:schemas-microsoft-com:vml" xmlns:wp14="http://schemas.microsoft.com/office/word/2010/wordprocessingDrawing" xmlns:wp="http://schemas.openxmlformats.org/drawingml/2006/wordprocessingDrawing" xmlns:w10="urn:schemas-microsoft-com:office:word" xmlns:w="http://schemas.openxmlformats.org/wordprocessingml/2006/main" xmlns:w14="http://schemas.microsoft.com/office/word/2010/wordml" xmlns:w15="http://schemas.microsoft.com/office/word/2012/wordml" xmlns:w16cex="http://schemas.microsoft.com/office/word/2018/wordml/cex" xmlns:w16cid="http://schemas.microsoft.com/office/word/2016/wordml/cid" xmlns:w16="http://schemas.microsoft.com/office/word/2018/wordml" xmlns:w16du="http://schemas.microsoft.com/office/word/2023/wordml/word16du" xmlns:w16sdtdh="http://schemas.microsoft.com/office/word/2020/wordml/sdtdatahash" xmlns:w16sdtfl="http://schemas.microsoft.com/office/word/2024/wordml/sdtformatlock" xmlns:w16se="http://schemas.microsoft.com/office/word/2015/wordml/symex" xmlns:wpg="http://schemas.microsoft.com/office/word/2010/wordprocessingGroup" xmlns:wpi="http://schemas.microsoft.com/office/word/2010/wordprocessingInk" xmlns:wne="http://schemas.microsoft.com/office/word/2006/wordml" xmlns:wps="http://schemas.microsoft.com/office/word/2010/wordprocessingShape" mc:Ignorable="w14 w15 w16se w16cid w16 w16cex w16sdtdh w16sdtfl w16du wp14">
   <w:abstractNum w:abstractNumId="0" w15:restartNumberingAfterBreak="0">
+    <w:nsid w:val="27DE19D1"/>
+    <w:multiLevelType w:val="multilevel"/>
+    <w:tmpl w:val="4F18CA5C"/>
+    <w:lvl w:ilvl="0">
+      <w:start w:val="1"/>
+      <w:numFmt w:val="decimal"/>
+      <w:lvlText w:val="%1."/>
+      <w:lvlJc w:val="left"/>
+      <w:pPr>
+        <w:tabs>
+          <w:tab w:val="num" w:pos="720"/>
+        </w:tabs>
+        <w:ind w:left="720" w:hanging="360"/>
+      </w:pPr>
+    </w:lvl>
+    <w:lvl w:ilvl="1" w:tentative="1">
+      <w:start w:val="1"/>
+      <w:numFmt w:val="decimal"/>
+      <w:lvlText w:val="%2."/>
+      <w:lvlJc w:val="left"/>
+      <w:pPr>
+        <w:tabs>
+          <w:tab w:val="num" w:pos="1440"/>
+        </w:tabs>
+        <w:ind w:left="1440" w:hanging="360"/>
+      </w:pPr>
+    </w:lvl>
+    <w:lvl w:ilvl="2" w:tentative="1">
+      <w:start w:val="1"/>
+      <w:numFmt w:val="decimal"/>
+      <w:lvlText w:val="%3."/>
+      <w:lvlJc w:val="left"/>
+      <w:pPr>
+        <w:tabs>
+          <w:tab w:val="num" w:pos="2160"/>
+        </w:tabs>
+        <w:ind w:left="2160" w:hanging="360"/>
+      </w:pPr>
+    </w:lvl>
+    <w:lvl w:ilvl="3" w:tentative="1">
+      <w:start w:val="1"/>
+      <w:numFmt w:val="decimal"/>
+      <w:lvlText w:val="%4."/>
+      <w:lvlJc w:val="left"/>
+      <w:pPr>
+        <w:tabs>
+          <w:tab w:val="num" w:pos="2880"/>
+        </w:tabs>
+        <w:ind w:left="2880" w:hanging="360"/>
+      </w:pPr>
+    </w:lvl>
+    <w:lvl w:ilvl="4" w:tentative="1">
+      <w:start w:val="1"/>
+      <w:numFmt w:val="decimal"/>
+      <w:lvlText w:val="%5."/>
+      <w:lvlJc w:val="left"/>
+      <w:pPr>
+        <w:tabs>
+          <w:tab w:val="num" w:pos="3600"/>
+        </w:tabs>
+        <w:ind w:left="3600" w:hanging="360"/>
+      </w:pPr>
+    </w:lvl>
+    <w:lvl w:ilvl="5" w:tentative="1">
+      <w:start w:val="1"/>
+      <w:numFmt w:val="decimal"/>
+      <w:lvlText w:val="%6."/>
+      <w:lvlJc w:val="left"/>
+      <w:pPr>
+        <w:tabs>
+          <w:tab w:val="num" w:pos="4320"/>
+        </w:tabs>
+        <w:ind w:left="4320" w:hanging="360"/>
+      </w:pPr>
+    </w:lvl>
+    <w:lvl w:ilvl="6" w:tentative="1">
+      <w:start w:val="1"/>
+      <w:numFmt w:val="decimal"/>
+      <w:lvlText w:val="%7."/>
+      <w:lvlJc w:val="left"/>
+      <w:pPr>
+        <w:tabs>
+          <w:tab w:val="num" w:pos="5040"/>
+        </w:tabs>
+        <w:ind w:left="5040" w:hanging="360"/>
+      </w:pPr>
+    </w:lvl>
+    <w:lvl w:ilvl="7" w:tentative="1">
+      <w:start w:val="1"/>
+      <w:numFmt w:val="decimal"/>
+      <w:lvlText w:val="%8."/>
+      <w:lvlJc w:val="left"/>
+      <w:pPr>
+        <w:tabs>
+          <w:tab w:val="num" w:pos="5760"/>
+        </w:tabs>
+        <w:ind w:left="5760" w:hanging="360"/>
+      </w:pPr>
+    </w:lvl>
+    <w:lvl w:ilvl="8" w:tentative="1">
+      <w:start w:val="1"/>
+      <w:numFmt w:val="decimal"/>
+      <w:lvlText w:val="%9."/>
+      <w:lvlJc w:val="left"/>
+      <w:pPr>
+        <w:tabs>
+          <w:tab w:val="num" w:pos="6480"/>
+        </w:tabs>
+        <w:ind w:left="6480" w:hanging="360"/>
+      </w:pPr>
+    </w:lvl>
+  </w:abstractNum>
+  <w:abstractNum w:abstractNumId="1" w15:restartNumberingAfterBreak="0">
     <w:nsid w:val="32C5749D"/>
     <w:multiLevelType w:val="multilevel"/>
     <w:tmpl w:val="17741DBE"/>
@@ -1882,7 +3433,120 @@
       </w:pPr>
     </w:lvl>
   </w:abstractNum>
-  <w:abstractNum w:abstractNumId="1" w15:restartNumberingAfterBreak="0">
+  <w:abstractNum w:abstractNumId="2" w15:restartNumberingAfterBreak="0">
+    <w:nsid w:val="6C6B22A3"/>
+    <w:multiLevelType w:val="multilevel"/>
+    <w:tmpl w:val="E1BEED26"/>
+    <w:lvl w:ilvl="0">
+      <w:start w:val="1"/>
+      <w:numFmt w:val="decimal"/>
+      <w:lvlText w:val="%1."/>
+      <w:lvlJc w:val="left"/>
+      <w:pPr>
+        <w:tabs>
+          <w:tab w:val="num" w:pos="720"/>
+        </w:tabs>
+        <w:ind w:left="720" w:hanging="360"/>
+      </w:pPr>
+    </w:lvl>
+    <w:lvl w:ilvl="1" w:tentative="1">
+      <w:start w:val="1"/>
+      <w:numFmt w:val="decimal"/>
+      <w:lvlText w:val="%2."/>
+      <w:lvlJc w:val="left"/>
+      <w:pPr>
+        <w:tabs>
+          <w:tab w:val="num" w:pos="1440"/>
+        </w:tabs>
+        <w:ind w:left="1440" w:hanging="360"/>
+      </w:pPr>
+    </w:lvl>
+    <w:lvl w:ilvl="2" w:tentative="1">
+      <w:start w:val="1"/>
+      <w:numFmt w:val="decimal"/>
+      <w:lvlText w:val="%3."/>
+      <w:lvlJc w:val="left"/>
+      <w:pPr>
+        <w:tabs>
+          <w:tab w:val="num" w:pos="2160"/>
+        </w:tabs>
+        <w:ind w:left="2160" w:hanging="360"/>
+      </w:pPr>
+    </w:lvl>
+    <w:lvl w:ilvl="3" w:tentative="1">
+      <w:start w:val="1"/>
+      <w:numFmt w:val="decimal"/>
+      <w:lvlText w:val="%4."/>
+      <w:lvlJc w:val="left"/>
+      <w:pPr>
+        <w:tabs>
+          <w:tab w:val="num" w:pos="2880"/>
+        </w:tabs>
+        <w:ind w:left="2880" w:hanging="360"/>
+      </w:pPr>
+    </w:lvl>
+    <w:lvl w:ilvl="4" w:tentative="1">
+      <w:start w:val="1"/>
+      <w:numFmt w:val="decimal"/>
+      <w:lvlText w:val="%5."/>
+      <w:lvlJc w:val="left"/>
+      <w:pPr>
+        <w:tabs>
+          <w:tab w:val="num" w:pos="3600"/>
+        </w:tabs>
+        <w:ind w:left="3600" w:hanging="360"/>
+      </w:pPr>
+    </w:lvl>
+    <w:lvl w:ilvl="5" w:tentative="1">
+      <w:start w:val="1"/>
+      <w:numFmt w:val="decimal"/>
+      <w:lvlText w:val="%6."/>
+      <w:lvlJc w:val="left"/>
+      <w:pPr>
+        <w:tabs>
+          <w:tab w:val="num" w:pos="4320"/>
+        </w:tabs>
+        <w:ind w:left="4320" w:hanging="360"/>
+      </w:pPr>
+    </w:lvl>
+    <w:lvl w:ilvl="6" w:tentative="1">
+      <w:start w:val="1"/>
+      <w:numFmt w:val="decimal"/>
+      <w:lvlText w:val="%7."/>
+      <w:lvlJc w:val="left"/>
+      <w:pPr>
+        <w:tabs>
+          <w:tab w:val="num" w:pos="5040"/>
+        </w:tabs>
+        <w:ind w:left="5040" w:hanging="360"/>
+      </w:pPr>
+    </w:lvl>
+    <w:lvl w:ilvl="7" w:tentative="1">
+      <w:start w:val="1"/>
+      <w:numFmt w:val="decimal"/>
+      <w:lvlText w:val="%8."/>
+      <w:lvlJc w:val="left"/>
+      <w:pPr>
+        <w:tabs>
+          <w:tab w:val="num" w:pos="5760"/>
+        </w:tabs>
+        <w:ind w:left="5760" w:hanging="360"/>
+      </w:pPr>
+    </w:lvl>
+    <w:lvl w:ilvl="8" w:tentative="1">
+      <w:start w:val="1"/>
+      <w:numFmt w:val="decimal"/>
+      <w:lvlText w:val="%9."/>
+      <w:lvlJc w:val="left"/>
+      <w:pPr>
+        <w:tabs>
+          <w:tab w:val="num" w:pos="6480"/>
+        </w:tabs>
+        <w:ind w:left="6480" w:hanging="360"/>
+      </w:pPr>
+    </w:lvl>
+  </w:abstractNum>
+  <w:abstractNum w:abstractNumId="3" w15:restartNumberingAfterBreak="0">
     <w:nsid w:val="6FE56E5C"/>
     <w:multiLevelType w:val="multilevel"/>
     <w:tmpl w:val="99B8B560"/>
@@ -1995,7 +3659,7 @@
       </w:pPr>
     </w:lvl>
   </w:abstractNum>
-  <w:abstractNum w:abstractNumId="2" w15:restartNumberingAfterBreak="0">
+  <w:abstractNum w:abstractNumId="4" w15:restartNumberingAfterBreak="0">
     <w:nsid w:val="7F9F55E2"/>
     <w:multiLevelType w:val="hybridMultilevel"/>
     <w:tmpl w:val="EB3E2A3A"/>
@@ -2085,12 +3749,18 @@
     </w:lvl>
   </w:abstractNum>
   <w:num w:numId="1" w16cid:durableId="1679695519">
+    <w:abstractNumId w:val="3"/>
+  </w:num>
+  <w:num w:numId="2" w16cid:durableId="1951735978">
+    <w:abstractNumId w:val="4"/>
+  </w:num>
+  <w:num w:numId="3" w16cid:durableId="784354015">
     <w:abstractNumId w:val="1"/>
   </w:num>
-  <w:num w:numId="2" w16cid:durableId="1951735978">
+  <w:num w:numId="4" w16cid:durableId="1110512125">
     <w:abstractNumId w:val="2"/>
   </w:num>
-  <w:num w:numId="3" w16cid:durableId="784354015">
+  <w:num w:numId="5" w16cid:durableId="1531142853">
     <w:abstractNumId w:val="0"/>
   </w:num>
 </w:numbering>
@@ -2496,6 +4166,7 @@
   <w:style w:type="paragraph" w:default="1" w:styleId="Normal">
     <w:name w:val="Normal"/>
     <w:qFormat/>
+    <w:rsid w:val="00663EEC"/>
   </w:style>
   <w:style w:type="paragraph" w:styleId="Heading1">
     <w:name w:val="heading 1"/>
@@ -3309,4 +4980,16 @@
     </a:ext>
   </a:extLst>
 </a:theme>
+</file>
+
+<file path=customXml/item1.xml><?xml version="1.0" encoding="utf-8"?>
+<b:Sources xmlns:b="http://schemas.openxmlformats.org/officeDocument/2006/bibliography" xmlns="http://schemas.openxmlformats.org/officeDocument/2006/bibliography" SelectedStyle="\APASixthEditionOfficeOnline.xsl" StyleName="APA" Version="6"/>
+</file>
+
+<file path=customXml/itemProps1.xml><?xml version="1.0" encoding="utf-8"?>
+<ds:datastoreItem xmlns:ds="http://schemas.openxmlformats.org/officeDocument/2006/customXml" ds:itemID="{851E5E99-1EDA-4657-807B-47788D2AF0A3}">
+  <ds:schemaRefs>
+    <ds:schemaRef ds:uri="http://schemas.openxmlformats.org/officeDocument/2006/bibliography"/>
+  </ds:schemaRefs>
+</ds:datastoreItem>
 </file>
</xml_diff>